<commit_message>
Architectural design doc and Java doc
</commit_message>
<xml_diff>
--- a/Documents/Architecture-Design.docx
+++ b/Documents/Architecture-Design.docx
@@ -3,6 +3,9 @@
 <w:document xmlns:wpc="http://schemas.microsoft.com/office/word/2010/wordprocessingCanvas" xmlns:cx="http://schemas.microsoft.com/office/drawing/2014/chartex" xmlns:cx1="http://schemas.microsoft.com/office/drawing/2015/9/8/chartex" xmlns:cx2="http://schemas.microsoft.com/office/drawing/2015/10/21/chartex" xmlns:cx3="http://schemas.microsoft.com/office/drawing/2016/5/9/chartex" xmlns:cx4="http://schemas.microsoft.com/office/drawing/2016/5/10/chartex" xmlns:cx5="http://schemas.microsoft.com/office/drawing/2016/5/11/chartex" xmlns:cx6="http://schemas.microsoft.com/office/drawing/2016/5/12/chartex" xmlns:cx7="http://schemas.microsoft.com/office/drawing/2016/5/13/chartex" xmlns:cx8="http://schemas.microsoft.com/office/drawing/2016/5/14/chartex" xmlns:mc="http://schemas.openxmlformats.org/markup-compatibility/2006" xmlns:aink="http://schemas.microsoft.com/office/drawing/2016/ink" xmlns:am3d="http://schemas.microsoft.com/office/drawing/2017/model3d" xmlns:o="urn:schemas-microsoft-com:office:office" xmlns:r="http://schemas.openxmlformats.org/officeDocument/2006/relationships" xmlns:m="http://schemas.openxmlformats.org/officeDocument/2006/math" xmlns:v="urn:schemas-microsoft-com:vml" xmlns:wp14="http://schemas.microsoft.com/office/word/2010/wordprocessingDrawing" xmlns:wp="http://schemas.openxmlformats.org/drawingml/2006/wordprocessingDrawing" xmlns:w10="urn:schemas-microsoft-com:office:word" xmlns:w="http://schemas.openxmlformats.org/wordprocessingml/2006/main" xmlns:w14="http://schemas.microsoft.com/office/word/2010/wordml" xmlns:w15="http://schemas.microsoft.com/office/word/2012/wordml" xmlns:w16cid="http://schemas.microsoft.com/office/word/2016/wordml/cid" xmlns:w16se="http://schemas.microsoft.com/office/word/2015/wordml/symex" xmlns:wpg="http://schemas.microsoft.com/office/word/2010/wordprocessingGroup" xmlns:wpi="http://schemas.microsoft.com/office/word/2010/wordprocessingInk" xmlns:wne="http://schemas.microsoft.com/office/word/2006/wordml" xmlns:wps="http://schemas.microsoft.com/office/word/2010/wordprocessingShape" mc:Ignorable="w14 w15 w16se w16cid wp14">
   <w:body>
     <w:p>
+      <w:pPr>
+        <w:jc w:val="center"/>
+      </w:pPr>
       <w:r>
         <w:rPr>
           <w:rFonts w:ascii="Calibri" w:hAnsi="Calibri" w:cs="Calibri"/>
@@ -69,32 +72,68 @@
       <w:pPr>
         <w:jc w:val="center"/>
         <w:rPr>
+          <w:b/>
+          <w:sz w:val="28"/>
+          <w:szCs w:val="28"/>
+        </w:rPr>
+      </w:pPr>
+      <w:r>
+        <w:rPr>
+          <w:b/>
+          <w:sz w:val="28"/>
+          <w:szCs w:val="28"/>
+        </w:rPr>
+        <w:t>SOEN 6441- Advanced Programming Practices</w:t>
+      </w:r>
+    </w:p>
+    <w:p>
+      <w:pPr>
+        <w:jc w:val="center"/>
+        <w:rPr>
+          <w:b/>
+          <w:sz w:val="28"/>
+          <w:szCs w:val="28"/>
+        </w:rPr>
+      </w:pPr>
+      <w:r>
+        <w:rPr>
+          <w:b/>
+          <w:sz w:val="28"/>
+          <w:szCs w:val="28"/>
+        </w:rPr>
+        <w:t>Winter 2019</w:t>
+      </w:r>
+    </w:p>
+    <w:p>
+      <w:pPr>
+        <w:jc w:val="center"/>
+        <w:rPr>
           <w:sz w:val="24"/>
           <w:szCs w:val="24"/>
         </w:rPr>
       </w:pPr>
-      <w:r>
+    </w:p>
+    <w:p>
+      <w:pPr>
+        <w:jc w:val="center"/>
         <w:rPr>
           <w:sz w:val="24"/>
           <w:szCs w:val="24"/>
         </w:rPr>
-        <w:t>SOEN 6441- Advanced Programming Practices</w:t>
-      </w:r>
-    </w:p>
-    <w:p>
-      <w:pPr>
-        <w:jc w:val="center"/>
+      </w:pPr>
+      <w:r>
         <w:rPr>
           <w:sz w:val="24"/>
           <w:szCs w:val="24"/>
         </w:rPr>
-      </w:pPr>
+        <w:t>Architectural Design Document</w:t>
+      </w:r>
       <w:r>
         <w:rPr>
           <w:sz w:val="24"/>
           <w:szCs w:val="24"/>
         </w:rPr>
-        <w:t>Winter 2019</w:t>
+        <w:t xml:space="preserve"> for Risk Game Project</w:t>
       </w:r>
     </w:p>
     <w:p>
@@ -105,86 +144,91 @@
           <w:szCs w:val="24"/>
         </w:rPr>
       </w:pPr>
-    </w:p>
-    <w:p>
-      <w:pPr>
-        <w:jc w:val="center"/>
+      <w:r>
         <w:rPr>
           <w:sz w:val="24"/>
           <w:szCs w:val="24"/>
         </w:rPr>
-      </w:pPr>
+        <w:t>Submitted to</w:t>
+      </w:r>
       <w:r>
         <w:rPr>
           <w:sz w:val="24"/>
           <w:szCs w:val="24"/>
         </w:rPr>
-        <w:t>Coding Convention Document</w:t>
-      </w:r>
+        <w:t xml:space="preserve">: Prof Amin </w:t>
+      </w:r>
+      <w:proofErr w:type="spellStart"/>
       <w:r>
         <w:rPr>
           <w:sz w:val="24"/>
           <w:szCs w:val="24"/>
         </w:rPr>
-        <w:t xml:space="preserve"> for Risk Game Project</w:t>
-      </w:r>
-    </w:p>
-    <w:p>
-      <w:pPr>
-        <w:jc w:val="center"/>
+        <w:t>Ranj</w:t>
+      </w:r>
+      <w:proofErr w:type="spellEnd"/>
+      <w:r>
         <w:rPr>
           <w:sz w:val="24"/>
           <w:szCs w:val="24"/>
         </w:rPr>
-      </w:pPr>
-      <w:r>
+        <w:t xml:space="preserve"> Bar</w:t>
+      </w:r>
+    </w:p>
+    <w:p>
+      <w:pPr>
+        <w:jc w:val="center"/>
         <w:rPr>
           <w:sz w:val="24"/>
           <w:szCs w:val="24"/>
         </w:rPr>
-        <w:t>Submitted to</w:t>
-      </w:r>
-      <w:r>
+      </w:pPr>
+    </w:p>
+    <w:p>
+      <w:pPr>
+        <w:jc w:val="center"/>
         <w:rPr>
           <w:sz w:val="24"/>
           <w:szCs w:val="24"/>
         </w:rPr>
-        <w:t xml:space="preserve">: Prof Amin </w:t>
-      </w:r>
-      <w:proofErr w:type="spellStart"/>
-      <w:r>
+      </w:pPr>
+    </w:p>
+    <w:p>
+      <w:pPr>
+        <w:jc w:val="center"/>
         <w:rPr>
           <w:sz w:val="24"/>
           <w:szCs w:val="24"/>
         </w:rPr>
-        <w:t>Ranj</w:t>
-      </w:r>
-      <w:proofErr w:type="spellEnd"/>
-      <w:r>
-        <w:rPr>
+      </w:pPr>
+      <w:bookmarkStart w:id="0" w:name="_GoBack"/>
+      <w:bookmarkEnd w:id="0"/>
+    </w:p>
+    <w:p>
+      <w:pPr>
+        <w:jc w:val="center"/>
+        <w:rPr>
+          <w:b/>
           <w:sz w:val="24"/>
           <w:szCs w:val="24"/>
         </w:rPr>
-        <w:t xml:space="preserve"> Bar</w:t>
-      </w:r>
-    </w:p>
-    <w:p>
-      <w:pPr>
-        <w:jc w:val="center"/>
-        <w:rPr>
+      </w:pPr>
+      <w:r>
+        <w:rPr>
+          <w:b/>
           <w:sz w:val="24"/>
           <w:szCs w:val="24"/>
         </w:rPr>
-      </w:pPr>
-    </w:p>
-    <w:p>
-      <w:pPr>
-        <w:jc w:val="center"/>
-        <w:rPr>
+        <w:t>Group</w:t>
+      </w:r>
+      <w:r>
+        <w:rPr>
+          <w:b/>
           <w:sz w:val="24"/>
           <w:szCs w:val="24"/>
         </w:rPr>
-      </w:pPr>
+        <w:t xml:space="preserve"> 11</w:t>
+      </w:r>
     </w:p>
     <w:p>
       <w:pPr>
@@ -194,132 +238,601 @@
           <w:szCs w:val="24"/>
         </w:rPr>
       </w:pPr>
-    </w:p>
-    <w:p>
-      <w:pPr>
-        <w:jc w:val="center"/>
+      <w:r>
         <w:rPr>
           <w:sz w:val="24"/>
           <w:szCs w:val="24"/>
         </w:rPr>
-      </w:pPr>
+        <w:t xml:space="preserve">Gursimran Singh </w:t>
+      </w:r>
       <w:r>
         <w:rPr>
           <w:sz w:val="24"/>
           <w:szCs w:val="24"/>
         </w:rPr>
-        <w:t>Team 11</w:t>
-      </w:r>
-    </w:p>
-    <w:p>
-      <w:pPr>
-        <w:jc w:val="center"/>
+        <w:t>-</w:t>
+      </w:r>
+      <w:r>
         <w:rPr>
           <w:sz w:val="24"/>
           <w:szCs w:val="24"/>
         </w:rPr>
-      </w:pPr>
+        <w:tab/>
+      </w:r>
       <w:r>
         <w:rPr>
           <w:sz w:val="24"/>
           <w:szCs w:val="24"/>
         </w:rPr>
-        <w:t>Gursimran Singh – 40080981</w:t>
+        <w:tab/>
       </w:r>
       <w:r>
         <w:rPr>
           <w:sz w:val="24"/>
           <w:szCs w:val="24"/>
         </w:rPr>
-        <w:br/>
-      </w:r>
-      <w:proofErr w:type="spellStart"/>
+        <w:t>40080981</w:t>
+      </w:r>
       <w:r>
         <w:rPr>
           <w:sz w:val="24"/>
           <w:szCs w:val="24"/>
         </w:rPr>
-        <w:t>Karandeep</w:t>
-      </w:r>
-      <w:proofErr w:type="spellEnd"/>
+        <w:br/>
+        <w:t xml:space="preserve">Karandeep </w:t>
+      </w:r>
+      <w:proofErr w:type="spellStart"/>
       <w:r>
         <w:rPr>
           <w:sz w:val="24"/>
           <w:szCs w:val="24"/>
         </w:rPr>
-        <w:t xml:space="preserve"> </w:t>
-      </w:r>
-      <w:proofErr w:type="spellStart"/>
+        <w:t>Karandeep</w:t>
+      </w:r>
+      <w:proofErr w:type="spellEnd"/>
       <w:r>
         <w:rPr>
           <w:sz w:val="24"/>
           <w:szCs w:val="24"/>
         </w:rPr>
-        <w:t>Karandeep</w:t>
-      </w:r>
-      <w:proofErr w:type="spellEnd"/>
+        <w:t xml:space="preserve"> </w:t>
+      </w:r>
       <w:r>
         <w:rPr>
           <w:sz w:val="24"/>
           <w:szCs w:val="24"/>
         </w:rPr>
-        <w:t xml:space="preserve"> – 40104845</w:t>
+        <w:t>-</w:t>
       </w:r>
       <w:r>
         <w:rPr>
           <w:sz w:val="24"/>
           <w:szCs w:val="24"/>
         </w:rPr>
-        <w:br/>
-        <w:t>Namita Faujdar – 40105179</w:t>
+        <w:tab/>
       </w:r>
       <w:r>
         <w:rPr>
           <w:sz w:val="24"/>
           <w:szCs w:val="24"/>
         </w:rPr>
-        <w:br/>
-      </w:r>
-      <w:proofErr w:type="spellStart"/>
+        <w:t>40104845</w:t>
+      </w:r>
       <w:r>
         <w:rPr>
           <w:sz w:val="24"/>
           <w:szCs w:val="24"/>
         </w:rPr>
-        <w:t>Karanbir</w:t>
-      </w:r>
-      <w:proofErr w:type="spellEnd"/>
+        <w:br/>
+        <w:t xml:space="preserve">Namita Faujdar </w:t>
+      </w:r>
       <w:r>
         <w:rPr>
           <w:sz w:val="24"/>
           <w:szCs w:val="24"/>
         </w:rPr>
-        <w:t xml:space="preserve"> Singh </w:t>
-      </w:r>
-      <w:proofErr w:type="spellStart"/>
+        <w:t>-</w:t>
+      </w:r>
       <w:r>
         <w:rPr>
           <w:sz w:val="24"/>
           <w:szCs w:val="24"/>
         </w:rPr>
-        <w:t>Pannu</w:t>
-      </w:r>
-      <w:proofErr w:type="spellEnd"/>
+        <w:tab/>
+      </w:r>
       <w:r>
         <w:rPr>
           <w:sz w:val="24"/>
           <w:szCs w:val="24"/>
         </w:rPr>
-        <w:t xml:space="preserve"> - 40047216</w:t>
+        <w:tab/>
       </w:r>
       <w:r>
         <w:rPr>
           <w:sz w:val="24"/>
           <w:szCs w:val="24"/>
         </w:rPr>
+        <w:t>40105179</w:t>
+      </w:r>
+      <w:r>
+        <w:rPr>
+          <w:sz w:val="24"/>
+          <w:szCs w:val="24"/>
+        </w:rPr>
         <w:br/>
-        <w:t>Shriyans Athalye - 40037637</w:t>
-      </w:r>
+      </w:r>
+      <w:proofErr w:type="spellStart"/>
+      <w:r>
+        <w:rPr>
+          <w:sz w:val="24"/>
+          <w:szCs w:val="24"/>
+        </w:rPr>
+        <w:t>Karanbir</w:t>
+      </w:r>
+      <w:proofErr w:type="spellEnd"/>
+      <w:r>
+        <w:rPr>
+          <w:sz w:val="24"/>
+          <w:szCs w:val="24"/>
+        </w:rPr>
+        <w:t xml:space="preserve"> Singh </w:t>
+      </w:r>
+      <w:proofErr w:type="spellStart"/>
+      <w:r>
+        <w:rPr>
+          <w:sz w:val="24"/>
+          <w:szCs w:val="24"/>
+        </w:rPr>
+        <w:t>Pannu</w:t>
+      </w:r>
+      <w:proofErr w:type="spellEnd"/>
+      <w:r>
+        <w:rPr>
+          <w:sz w:val="24"/>
+          <w:szCs w:val="24"/>
+        </w:rPr>
+        <w:t xml:space="preserve"> - </w:t>
+      </w:r>
+      <w:r>
+        <w:rPr>
+          <w:sz w:val="24"/>
+          <w:szCs w:val="24"/>
+        </w:rPr>
+        <w:tab/>
+      </w:r>
+      <w:r>
+        <w:rPr>
+          <w:sz w:val="24"/>
+          <w:szCs w:val="24"/>
+        </w:rPr>
+        <w:t>40047216</w:t>
+      </w:r>
+      <w:r>
+        <w:rPr>
+          <w:sz w:val="24"/>
+          <w:szCs w:val="24"/>
+        </w:rPr>
+        <w:br/>
+      </w:r>
+      <w:proofErr w:type="spellStart"/>
+      <w:r>
+        <w:rPr>
+          <w:sz w:val="24"/>
+          <w:szCs w:val="24"/>
+        </w:rPr>
+        <w:t>Shriyans</w:t>
+      </w:r>
+      <w:proofErr w:type="spellEnd"/>
+      <w:r>
+        <w:rPr>
+          <w:sz w:val="24"/>
+          <w:szCs w:val="24"/>
+        </w:rPr>
+        <w:t xml:space="preserve"> </w:t>
+      </w:r>
+      <w:proofErr w:type="spellStart"/>
+      <w:r>
+        <w:rPr>
+          <w:sz w:val="24"/>
+          <w:szCs w:val="24"/>
+        </w:rPr>
+        <w:t>Athalye</w:t>
+      </w:r>
+      <w:proofErr w:type="spellEnd"/>
+      <w:r>
+        <w:rPr>
+          <w:sz w:val="24"/>
+          <w:szCs w:val="24"/>
+        </w:rPr>
+        <w:t xml:space="preserve"> - </w:t>
+      </w:r>
+      <w:r>
+        <w:rPr>
+          <w:sz w:val="24"/>
+          <w:szCs w:val="24"/>
+        </w:rPr>
+        <w:tab/>
+      </w:r>
+      <w:r>
+        <w:rPr>
+          <w:sz w:val="24"/>
+          <w:szCs w:val="24"/>
+        </w:rPr>
+        <w:tab/>
+      </w:r>
+      <w:r>
+        <w:rPr>
+          <w:sz w:val="24"/>
+          <w:szCs w:val="24"/>
+        </w:rPr>
+        <w:t>40037637</w:t>
+      </w:r>
+    </w:p>
+    <w:p/>
+    <w:p/>
+    <w:p/>
+    <w:p/>
+    <w:p/>
+    <w:p>
+      <w:pPr>
+        <w:jc w:val="center"/>
+        <w:rPr>
+          <w:b/>
+          <w:sz w:val="40"/>
+          <w:szCs w:val="40"/>
+          <w:u w:val="single"/>
+        </w:rPr>
+      </w:pPr>
+      <w:r>
+        <w:br w:type="page"/>
+      </w:r>
+      <w:r>
+        <w:rPr>
+          <w:b/>
+          <w:sz w:val="40"/>
+          <w:szCs w:val="40"/>
+          <w:u w:val="single"/>
+        </w:rPr>
+        <w:lastRenderedPageBreak/>
+        <w:t>Contents:</w:t>
+      </w:r>
+    </w:p>
+    <w:p>
+      <w:pPr>
+        <w:rPr>
+          <w:b/>
+          <w:sz w:val="36"/>
+          <w:szCs w:val="36"/>
+        </w:rPr>
+      </w:pPr>
+    </w:p>
+    <w:p>
+      <w:pPr>
+        <w:pStyle w:val="ListParagraph"/>
+        <w:numPr>
+          <w:ilvl w:val="0"/>
+          <w:numId w:val="4"/>
+        </w:numPr>
+        <w:jc w:val="both"/>
+        <w:rPr>
+          <w:sz w:val="36"/>
+          <w:szCs w:val="36"/>
+        </w:rPr>
+      </w:pPr>
+      <w:r>
+        <w:rPr>
+          <w:sz w:val="36"/>
+          <w:szCs w:val="36"/>
+        </w:rPr>
+        <w:t>Introduction</w:t>
+      </w:r>
+      <w:r>
+        <w:rPr>
+          <w:sz w:val="36"/>
+          <w:szCs w:val="36"/>
+        </w:rPr>
+        <w:t>--------------------------------------------------------</w:t>
+      </w:r>
+      <w:r>
+        <w:rPr>
+          <w:sz w:val="36"/>
+          <w:szCs w:val="36"/>
+        </w:rPr>
+        <w:t>3</w:t>
+      </w:r>
+    </w:p>
+    <w:p>
+      <w:pPr>
+        <w:pStyle w:val="ListParagraph"/>
+        <w:numPr>
+          <w:ilvl w:val="0"/>
+          <w:numId w:val="5"/>
+        </w:numPr>
+        <w:jc w:val="both"/>
+        <w:rPr>
+          <w:sz w:val="28"/>
+          <w:szCs w:val="28"/>
+        </w:rPr>
+      </w:pPr>
+      <w:r>
+        <w:rPr>
+          <w:sz w:val="28"/>
+          <w:szCs w:val="28"/>
+        </w:rPr>
+        <w:t>1.1 Purpose of the Document</w:t>
+      </w:r>
+      <w:r>
+        <w:rPr>
+          <w:sz w:val="28"/>
+          <w:szCs w:val="28"/>
+        </w:rPr>
+        <w:t>---------------------------------------------------</w:t>
+      </w:r>
+      <w:r>
+        <w:rPr>
+          <w:sz w:val="28"/>
+          <w:szCs w:val="28"/>
+        </w:rPr>
+        <w:t>3</w:t>
+      </w:r>
+    </w:p>
+    <w:p>
+      <w:pPr>
+        <w:pStyle w:val="ListParagraph"/>
+        <w:numPr>
+          <w:ilvl w:val="0"/>
+          <w:numId w:val="5"/>
+        </w:numPr>
+        <w:jc w:val="both"/>
+        <w:rPr>
+          <w:sz w:val="28"/>
+          <w:szCs w:val="28"/>
+        </w:rPr>
+      </w:pPr>
+      <w:r>
+        <w:rPr>
+          <w:sz w:val="28"/>
+          <w:szCs w:val="28"/>
+        </w:rPr>
+        <w:t>1.2 Scope of the Document</w:t>
+      </w:r>
+      <w:r>
+        <w:rPr>
+          <w:sz w:val="28"/>
+          <w:szCs w:val="28"/>
+        </w:rPr>
+        <w:t>------------------------------------------------------</w:t>
+      </w:r>
+      <w:r>
+        <w:rPr>
+          <w:sz w:val="28"/>
+          <w:szCs w:val="28"/>
+        </w:rPr>
+        <w:t>3</w:t>
+      </w:r>
+    </w:p>
+    <w:p>
+      <w:pPr>
+        <w:jc w:val="both"/>
+        <w:rPr>
+          <w:sz w:val="28"/>
+          <w:szCs w:val="28"/>
+        </w:rPr>
+      </w:pPr>
+    </w:p>
+    <w:p>
+      <w:pPr>
+        <w:pStyle w:val="ListParagraph"/>
+        <w:numPr>
+          <w:ilvl w:val="0"/>
+          <w:numId w:val="4"/>
+        </w:numPr>
+        <w:jc w:val="both"/>
+        <w:rPr>
+          <w:sz w:val="36"/>
+          <w:szCs w:val="36"/>
+        </w:rPr>
+      </w:pPr>
+      <w:r>
+        <w:rPr>
+          <w:sz w:val="36"/>
+          <w:szCs w:val="36"/>
+        </w:rPr>
+        <w:t>MVC Architecture</w:t>
+      </w:r>
+      <w:r>
+        <w:rPr>
+          <w:sz w:val="36"/>
+          <w:szCs w:val="36"/>
+        </w:rPr>
+        <w:t>-------------------------------------------------</w:t>
+      </w:r>
+      <w:r>
+        <w:rPr>
+          <w:sz w:val="36"/>
+          <w:szCs w:val="36"/>
+        </w:rPr>
+        <w:t>5</w:t>
+      </w:r>
+    </w:p>
+    <w:p>
+      <w:pPr>
+        <w:pStyle w:val="ListParagraph"/>
+        <w:numPr>
+          <w:ilvl w:val="0"/>
+          <w:numId w:val="5"/>
+        </w:numPr>
+        <w:jc w:val="both"/>
+        <w:rPr>
+          <w:sz w:val="28"/>
+          <w:szCs w:val="28"/>
+        </w:rPr>
+      </w:pPr>
+      <w:r>
+        <w:rPr>
+          <w:sz w:val="28"/>
+          <w:szCs w:val="28"/>
+        </w:rPr>
+        <w:t>2.1 Layout of the Model</w:t>
+      </w:r>
+      <w:r>
+        <w:rPr>
+          <w:sz w:val="28"/>
+          <w:szCs w:val="28"/>
+        </w:rPr>
+        <w:t>--------------</w:t>
+      </w:r>
+      <w:r>
+        <w:rPr>
+          <w:sz w:val="28"/>
+          <w:szCs w:val="28"/>
+        </w:rPr>
+        <w:t>---------------------------------------------</w:t>
+      </w:r>
+      <w:r>
+        <w:rPr>
+          <w:sz w:val="28"/>
+          <w:szCs w:val="28"/>
+        </w:rPr>
+        <w:t>5</w:t>
+      </w:r>
+    </w:p>
+    <w:p>
+      <w:pPr>
+        <w:pStyle w:val="ListParagraph"/>
+        <w:numPr>
+          <w:ilvl w:val="0"/>
+          <w:numId w:val="5"/>
+        </w:numPr>
+        <w:jc w:val="both"/>
+        <w:rPr>
+          <w:sz w:val="28"/>
+          <w:szCs w:val="28"/>
+        </w:rPr>
+      </w:pPr>
+      <w:r>
+        <w:rPr>
+          <w:sz w:val="28"/>
+          <w:szCs w:val="28"/>
+        </w:rPr>
+        <w:t>2.2 In Development Use</w:t>
+      </w:r>
+      <w:r>
+        <w:rPr>
+          <w:sz w:val="28"/>
+          <w:szCs w:val="28"/>
+        </w:rPr>
+        <w:t>-----------------------------------------------------------</w:t>
+      </w:r>
+      <w:r>
+        <w:rPr>
+          <w:sz w:val="28"/>
+          <w:szCs w:val="28"/>
+        </w:rPr>
+        <w:t>6</w:t>
+      </w:r>
+    </w:p>
+    <w:p>
+      <w:pPr>
+        <w:jc w:val="both"/>
+        <w:rPr>
+          <w:sz w:val="28"/>
+          <w:szCs w:val="28"/>
+        </w:rPr>
+      </w:pPr>
+    </w:p>
+    <w:p>
+      <w:pPr>
+        <w:pStyle w:val="ListParagraph"/>
+        <w:numPr>
+          <w:ilvl w:val="0"/>
+          <w:numId w:val="4"/>
+        </w:numPr>
+        <w:jc w:val="both"/>
+        <w:rPr>
+          <w:sz w:val="36"/>
+          <w:szCs w:val="36"/>
+        </w:rPr>
+      </w:pPr>
+      <w:r>
+        <w:rPr>
+          <w:sz w:val="36"/>
+          <w:szCs w:val="36"/>
+        </w:rPr>
+        <w:t xml:space="preserve">Technologies </w:t>
+      </w:r>
+      <w:r>
+        <w:rPr>
+          <w:sz w:val="36"/>
+          <w:szCs w:val="36"/>
+        </w:rPr>
+        <w:t>and tools used</w:t>
+      </w:r>
+      <w:r>
+        <w:rPr>
+          <w:sz w:val="36"/>
+          <w:szCs w:val="36"/>
+        </w:rPr>
+        <w:t>-----------------------------------</w:t>
+      </w:r>
+      <w:r>
+        <w:rPr>
+          <w:sz w:val="36"/>
+          <w:szCs w:val="36"/>
+        </w:rPr>
+        <w:t>7</w:t>
+      </w:r>
+    </w:p>
+    <w:p>
+      <w:pPr>
+        <w:pStyle w:val="ListParagraph"/>
+        <w:numPr>
+          <w:ilvl w:val="0"/>
+          <w:numId w:val="5"/>
+        </w:numPr>
+        <w:jc w:val="both"/>
+        <w:rPr>
+          <w:sz w:val="28"/>
+          <w:szCs w:val="28"/>
+        </w:rPr>
+      </w:pPr>
+      <w:r>
+        <w:rPr>
+          <w:sz w:val="28"/>
+          <w:szCs w:val="28"/>
+        </w:rPr>
+        <w:t>3.1Tools and Technologies used for the development of the game.</w:t>
+      </w:r>
+      <w:r>
+        <w:rPr>
+          <w:sz w:val="28"/>
+          <w:szCs w:val="28"/>
+        </w:rPr>
+        <w:tab/>
+      </w:r>
+      <w:r>
+        <w:rPr>
+          <w:sz w:val="28"/>
+          <w:szCs w:val="28"/>
+        </w:rPr>
+        <w:t>--</w:t>
+      </w:r>
+      <w:r>
+        <w:rPr>
+          <w:sz w:val="28"/>
+          <w:szCs w:val="28"/>
+        </w:rPr>
+        <w:t>7</w:t>
+      </w:r>
+    </w:p>
+    <w:p>
+      <w:pPr>
+        <w:rPr>
+          <w:b/>
+          <w:sz w:val="36"/>
+          <w:szCs w:val="36"/>
+        </w:rPr>
+      </w:pPr>
     </w:p>
     <w:p/>
     <w:p/>
@@ -327,6 +840,19 @@
     <w:p/>
     <w:p/>
     <w:p/>
+    <w:p/>
+    <w:p/>
+    <w:p/>
+    <w:p/>
+    <w:p/>
+    <w:p/>
+    <w:p/>
+    <w:p/>
+    <w:p/>
+    <w:p/>
+    <w:p/>
+    <w:p/>
+    <w:p/>
     <w:p>
       <w:pPr>
         <w:pStyle w:val="ListParagraph"/>
@@ -334,9 +860,18 @@
           <w:ilvl w:val="0"/>
           <w:numId w:val="1"/>
         </w:numPr>
-      </w:pPr>
-      <w:r>
-        <w:lastRenderedPageBreak/>
+        <w:rPr>
+          <w:b/>
+          <w:sz w:val="28"/>
+          <w:szCs w:val="28"/>
+        </w:rPr>
+      </w:pPr>
+      <w:r>
+        <w:rPr>
+          <w:b/>
+          <w:sz w:val="28"/>
+          <w:szCs w:val="28"/>
+        </w:rPr>
         <w:t>Introduction</w:t>
       </w:r>
     </w:p>
@@ -347,8 +882,14 @@
           <w:ilvl w:val="1"/>
           <w:numId w:val="1"/>
         </w:numPr>
-      </w:pPr>
-      <w:r>
+        <w:rPr>
+          <w:b/>
+        </w:rPr>
+      </w:pPr>
+      <w:r>
+        <w:rPr>
+          <w:b/>
+        </w:rPr>
         <w:t>Purpose of the Document</w:t>
       </w:r>
     </w:p>
@@ -374,7 +915,13 @@
         <w:jc w:val="both"/>
       </w:pPr>
       <w:r>
-        <w:t xml:space="preserve">Programming Concepts: Some of the well-known programming practices were followed to maintain effectiveness of project development. Example such as pair programming where two programmers worked on same workstation to maintain </w:t>
+        <w:rPr>
+          <w:b/>
+        </w:rPr>
+        <w:t>Programming Concepts</w:t>
+      </w:r>
+      <w:r>
+        <w:t xml:space="preserve">: Some of the well-known programming practices were followed to maintain effectiveness of project development. Example such as pair programming where two programmers worked on same workstation to maintain </w:t>
       </w:r>
       <w:r>
         <w:t>productivity.</w:t>
@@ -390,7 +937,13 @@
         <w:jc w:val="both"/>
       </w:pPr>
       <w:r>
-        <w:t xml:space="preserve">Simple Design: Simple workflow of design made it easier to read and avoid faults. </w:t>
+        <w:rPr>
+          <w:b/>
+        </w:rPr>
+        <w:t>Simple Design</w:t>
+      </w:r>
+      <w:r>
+        <w:t xml:space="preserve">: Simple workflow of design made it easier to read and avoid faults. </w:t>
       </w:r>
     </w:p>
     <w:p>
@@ -403,7 +956,13 @@
         <w:jc w:val="both"/>
       </w:pPr>
       <w:r>
-        <w:t>Continuous Integration: Bitbucket was used as version control for the project where all programmers were made to work with single branch and commit accordingly. Maintenance of frequent changes, rollbacks helped increase the productivity by automatic integration.</w:t>
+        <w:rPr>
+          <w:b/>
+        </w:rPr>
+        <w:t>Continuous Integration</w:t>
+      </w:r>
+      <w:r>
+        <w:t>: Bitbucket was used as version control for the project where all programmers were made to work with single branch and commit accordingly. Maintenance of frequent changes, rollbacks helped increase the productivity by automatic integration.</w:t>
       </w:r>
     </w:p>
     <w:p>
@@ -416,7 +975,13 @@
         <w:jc w:val="both"/>
       </w:pPr>
       <w:r>
-        <w:t xml:space="preserve">Coding standards: Simple and understandable coding standards were followed including naming and file organization conventions. </w:t>
+        <w:rPr>
+          <w:b/>
+        </w:rPr>
+        <w:t>Coding standards</w:t>
+      </w:r>
+      <w:r>
+        <w:t xml:space="preserve">: Simple and understandable coding standards were followed including naming and file organization conventions. </w:t>
       </w:r>
     </w:p>
     <w:p>
@@ -442,8 +1007,26 @@
           <w:numId w:val="1"/>
         </w:numPr>
         <w:jc w:val="both"/>
-      </w:pPr>
-      <w:r>
+        <w:rPr>
+          <w:b/>
+          <w:sz w:val="28"/>
+          <w:szCs w:val="28"/>
+        </w:rPr>
+      </w:pPr>
+      <w:r>
+        <w:rPr>
+          <w:b/>
+          <w:sz w:val="28"/>
+          <w:szCs w:val="28"/>
+        </w:rPr>
+        <w:t xml:space="preserve"> </w:t>
+      </w:r>
+      <w:r>
+        <w:rPr>
+          <w:b/>
+          <w:sz w:val="28"/>
+          <w:szCs w:val="28"/>
+        </w:rPr>
         <w:t>Scope of Document</w:t>
       </w:r>
     </w:p>
@@ -451,18 +1034,57 @@
       <w:pPr>
         <w:ind w:left="360"/>
         <w:jc w:val="both"/>
+        <w:rPr>
+          <w:rFonts w:ascii="Calibri" w:eastAsia="Calibri" w:hAnsi="Calibri" w:cs="Calibri"/>
+        </w:rPr>
       </w:pPr>
       <w:r>
         <w:t>This design covers the development of simple risk game using different builds covering different phases of game. Detailed explanations of design are covered in different sections below. The motives of design decisions made were crucial for implementing entire project working and help effective build.</w:t>
       </w:r>
       <w:r>
-        <w:t xml:space="preserve"> </w:t>
-      </w:r>
-      <w:r>
-        <w:t>This document will cover overall project architecture</w:t>
-      </w:r>
-      <w:r>
-        <w:t xml:space="preserve"> by explaining from the base until final build process.</w:t>
+        <w:t xml:space="preserve"> This document will cover overall project architecture by explaining from the base until final build process.</w:t>
+      </w:r>
+      <w:r>
+        <w:t xml:space="preserve"> Covers all the aspects of Build1 according to requirement.</w:t>
+      </w:r>
+      <w:r>
+        <w:t xml:space="preserve"> This document covering the representation of the </w:t>
+      </w:r>
+      <w:r>
+        <w:rPr>
+          <w:rFonts w:ascii="Calibri" w:eastAsia="Calibri" w:hAnsi="Calibri" w:cs="Calibri"/>
+        </w:rPr>
+        <w:t>f</w:t>
+      </w:r>
+      <w:r>
+        <w:rPr>
+          <w:rFonts w:ascii="Calibri" w:eastAsia="Calibri" w:hAnsi="Calibri" w:cs="Calibri"/>
+        </w:rPr>
+        <w:t xml:space="preserve">ollowing </w:t>
+      </w:r>
+      <w:r>
+        <w:rPr>
+          <w:rFonts w:ascii="Calibri" w:eastAsia="Calibri" w:hAnsi="Calibri" w:cs="Calibri"/>
+        </w:rPr>
+        <w:t>of</w:t>
+      </w:r>
+      <w:r>
+        <w:rPr>
+          <w:rFonts w:ascii="Calibri" w:eastAsia="Calibri" w:hAnsi="Calibri" w:cs="Calibri"/>
+        </w:rPr>
+        <w:t xml:space="preserve"> MVC design pattern for implementing user interfaces on computers. It divides a given application into three interconnected parts. This is done to separate internal representations of information from the </w:t>
+      </w:r>
+      <w:r>
+        <w:rPr>
+          <w:rFonts w:ascii="Calibri" w:eastAsia="Calibri" w:hAnsi="Calibri" w:cs="Calibri"/>
+        </w:rPr>
+        <w:t>way’s</w:t>
+      </w:r>
+      <w:r>
+        <w:rPr>
+          <w:rFonts w:ascii="Calibri" w:eastAsia="Calibri" w:hAnsi="Calibri" w:cs="Calibri"/>
+        </w:rPr>
+        <w:t xml:space="preserve"> information is presented to, and accepted from, the user. The MVC design pattern decouples these major components allowing for efficient code reuse and parallel development</w:t>
       </w:r>
     </w:p>
     <w:p>
@@ -473,27 +1095,426 @@
     </w:p>
     <w:p>
       <w:pPr>
-        <w:ind w:left="360"/>
-        <w:jc w:val="both"/>
-      </w:pPr>
-    </w:p>
-    <w:p>
-      <w:pPr>
-        <w:ind w:left="360"/>
-        <w:jc w:val="both"/>
-      </w:pPr>
-    </w:p>
-    <w:p>
-      <w:pPr>
-        <w:ind w:left="360"/>
-        <w:jc w:val="both"/>
-      </w:pPr>
-    </w:p>
-    <w:p>
-      <w:pPr>
-        <w:ind w:left="360"/>
-        <w:jc w:val="both"/>
-      </w:pPr>
+        <w:pStyle w:val="Heading2"/>
+        <w:rPr>
+          <w:b w:val="0"/>
+        </w:rPr>
+      </w:pPr>
+    </w:p>
+    <w:p>
+      <w:pPr>
+        <w:pStyle w:val="Heading2"/>
+        <w:ind w:firstLine="0"/>
+        <w:rPr>
+          <w:b w:val="0"/>
+        </w:rPr>
+      </w:pPr>
+    </w:p>
+    <w:p>
+      <w:pPr>
+        <w:rPr>
+          <w:lang w:eastAsia="en-CA"/>
+        </w:rPr>
+      </w:pPr>
+    </w:p>
+    <w:p>
+      <w:pPr>
+        <w:rPr>
+          <w:lang w:eastAsia="en-CA"/>
+        </w:rPr>
+      </w:pPr>
+    </w:p>
+    <w:p>
+      <w:pPr>
+        <w:rPr>
+          <w:lang w:eastAsia="en-CA"/>
+        </w:rPr>
+      </w:pPr>
+    </w:p>
+    <w:p>
+      <w:pPr>
+        <w:pStyle w:val="Heading2"/>
+        <w:rPr>
+          <w:rFonts w:ascii="Calibri" w:eastAsia="Calibri" w:hAnsi="Calibri" w:cs="Calibri"/>
+          <w:b w:val="0"/>
+          <w:sz w:val="28"/>
+          <w:szCs w:val="28"/>
+        </w:rPr>
+      </w:pPr>
+      <w:r>
+        <w:rPr>
+          <w:rFonts w:ascii="Calibri" w:eastAsia="Calibri" w:hAnsi="Calibri" w:cs="Calibri"/>
+          <w:b w:val="0"/>
+          <w:sz w:val="28"/>
+          <w:szCs w:val="28"/>
+        </w:rPr>
+        <w:t>The scope of the build 1 is as per the instruction guidelines for the build:</w:t>
+      </w:r>
+    </w:p>
+    <w:p>
+      <w:pPr>
+        <w:pStyle w:val="Heading2"/>
+        <w:ind w:left="0" w:firstLine="0"/>
+        <w:rPr>
+          <w:rFonts w:ascii="Calibri" w:eastAsia="Calibri" w:hAnsi="Calibri" w:cs="Calibri"/>
+          <w:sz w:val="28"/>
+          <w:szCs w:val="28"/>
+        </w:rPr>
+      </w:pPr>
+    </w:p>
+    <w:p>
+      <w:pPr>
+        <w:pStyle w:val="Heading2"/>
+        <w:ind w:left="0" w:firstLine="0"/>
+        <w:rPr>
+          <w:rFonts w:ascii="Calibri" w:eastAsia="Calibri" w:hAnsi="Calibri" w:cs="Calibri"/>
+          <w:b w:val="0"/>
+          <w:sz w:val="28"/>
+          <w:szCs w:val="28"/>
+        </w:rPr>
+      </w:pPr>
+      <w:proofErr w:type="spellStart"/>
+      <w:r>
+        <w:rPr>
+          <w:rFonts w:ascii="Calibri" w:eastAsia="Calibri" w:hAnsi="Calibri" w:cs="Calibri"/>
+          <w:sz w:val="28"/>
+          <w:szCs w:val="28"/>
+        </w:rPr>
+        <w:t>MapEditor</w:t>
+      </w:r>
+      <w:proofErr w:type="spellEnd"/>
+      <w:r>
+        <w:rPr>
+          <w:rFonts w:ascii="Calibri" w:eastAsia="Calibri" w:hAnsi="Calibri" w:cs="Calibri"/>
+          <w:b w:val="0"/>
+          <w:sz w:val="28"/>
+          <w:szCs w:val="28"/>
+        </w:rPr>
+        <w:t>: Covering the following below functionality, which is a form of a connected graph with proper interconnection between the continent and territories and abiding to the conquest map file format.</w:t>
+      </w:r>
+    </w:p>
+    <w:p>
+      <w:pPr>
+        <w:rPr>
+          <w:lang w:eastAsia="en-CA"/>
+        </w:rPr>
+      </w:pPr>
+    </w:p>
+    <w:p>
+      <w:pPr>
+        <w:widowControl w:val="0"/>
+        <w:numPr>
+          <w:ilvl w:val="0"/>
+          <w:numId w:val="7"/>
+        </w:numPr>
+        <w:spacing w:after="0" w:line="240" w:lineRule="auto"/>
+        <w:rPr>
+          <w:sz w:val="28"/>
+          <w:szCs w:val="28"/>
+        </w:rPr>
+      </w:pPr>
+      <w:r>
+        <w:rPr>
+          <w:rFonts w:ascii="Calibri" w:eastAsia="Calibri" w:hAnsi="Calibri" w:cs="Calibri"/>
+          <w:sz w:val="28"/>
+          <w:szCs w:val="28"/>
+        </w:rPr>
+        <w:t>Create a new map file</w:t>
+      </w:r>
+    </w:p>
+    <w:p>
+      <w:pPr>
+        <w:widowControl w:val="0"/>
+        <w:numPr>
+          <w:ilvl w:val="0"/>
+          <w:numId w:val="7"/>
+        </w:numPr>
+        <w:spacing w:after="0" w:line="240" w:lineRule="auto"/>
+        <w:rPr>
+          <w:sz w:val="28"/>
+          <w:szCs w:val="28"/>
+        </w:rPr>
+      </w:pPr>
+      <w:r>
+        <w:rPr>
+          <w:rFonts w:ascii="Calibri" w:eastAsia="Calibri" w:hAnsi="Calibri" w:cs="Calibri"/>
+          <w:sz w:val="28"/>
+          <w:szCs w:val="28"/>
+        </w:rPr>
+        <w:t>Edit an existing map file</w:t>
+      </w:r>
+    </w:p>
+    <w:p>
+      <w:pPr>
+        <w:widowControl w:val="0"/>
+        <w:numPr>
+          <w:ilvl w:val="0"/>
+          <w:numId w:val="7"/>
+        </w:numPr>
+        <w:spacing w:after="0" w:line="240" w:lineRule="auto"/>
+        <w:rPr>
+          <w:sz w:val="28"/>
+          <w:szCs w:val="28"/>
+        </w:rPr>
+      </w:pPr>
+      <w:r>
+        <w:rPr>
+          <w:rFonts w:ascii="Calibri" w:eastAsia="Calibri" w:hAnsi="Calibri" w:cs="Calibri"/>
+          <w:sz w:val="28"/>
+          <w:szCs w:val="28"/>
+        </w:rPr>
+        <w:t>Add/update/delete Continent</w:t>
+      </w:r>
+    </w:p>
+    <w:p>
+      <w:pPr>
+        <w:widowControl w:val="0"/>
+        <w:numPr>
+          <w:ilvl w:val="0"/>
+          <w:numId w:val="7"/>
+        </w:numPr>
+        <w:spacing w:after="0" w:line="240" w:lineRule="auto"/>
+        <w:rPr>
+          <w:sz w:val="28"/>
+          <w:szCs w:val="28"/>
+        </w:rPr>
+      </w:pPr>
+      <w:r>
+        <w:rPr>
+          <w:rFonts w:ascii="Calibri" w:eastAsia="Calibri" w:hAnsi="Calibri" w:cs="Calibri"/>
+          <w:sz w:val="28"/>
+          <w:szCs w:val="28"/>
+        </w:rPr>
+        <w:t xml:space="preserve">Add/update/delete </w:t>
+      </w:r>
+      <w:r>
+        <w:rPr>
+          <w:rFonts w:ascii="Calibri" w:eastAsia="Calibri" w:hAnsi="Calibri" w:cs="Calibri"/>
+          <w:sz w:val="28"/>
+          <w:szCs w:val="28"/>
+        </w:rPr>
+        <w:t>Country</w:t>
+      </w:r>
+    </w:p>
+    <w:p>
+      <w:pPr>
+        <w:widowControl w:val="0"/>
+        <w:numPr>
+          <w:ilvl w:val="0"/>
+          <w:numId w:val="7"/>
+        </w:numPr>
+        <w:spacing w:after="0" w:line="240" w:lineRule="auto"/>
+        <w:rPr>
+          <w:sz w:val="28"/>
+          <w:szCs w:val="28"/>
+        </w:rPr>
+      </w:pPr>
+      <w:r>
+        <w:rPr>
+          <w:rFonts w:ascii="Calibri" w:eastAsia="Calibri" w:hAnsi="Calibri" w:cs="Calibri"/>
+          <w:sz w:val="28"/>
+          <w:szCs w:val="28"/>
+        </w:rPr>
+        <w:t xml:space="preserve">Add/Delete Adjacent </w:t>
+      </w:r>
+      <w:r>
+        <w:rPr>
+          <w:rFonts w:ascii="Calibri" w:eastAsia="Calibri" w:hAnsi="Calibri" w:cs="Calibri"/>
+          <w:sz w:val="28"/>
+          <w:szCs w:val="28"/>
+        </w:rPr>
+        <w:t>country</w:t>
+      </w:r>
+    </w:p>
+    <w:p>
+      <w:pPr>
+        <w:widowControl w:val="0"/>
+        <w:numPr>
+          <w:ilvl w:val="0"/>
+          <w:numId w:val="7"/>
+        </w:numPr>
+        <w:spacing w:after="0" w:line="240" w:lineRule="auto"/>
+        <w:rPr>
+          <w:sz w:val="28"/>
+          <w:szCs w:val="28"/>
+        </w:rPr>
+      </w:pPr>
+      <w:r>
+        <w:rPr>
+          <w:rFonts w:ascii="Calibri" w:eastAsia="Calibri" w:hAnsi="Calibri" w:cs="Calibri"/>
+          <w:sz w:val="28"/>
+          <w:szCs w:val="28"/>
+        </w:rPr>
+        <w:t>Make sure that the integrity of the connected graph is maintained.</w:t>
+      </w:r>
+    </w:p>
+    <w:p>
+      <w:pPr>
+        <w:widowControl w:val="0"/>
+        <w:spacing w:after="0" w:line="240" w:lineRule="auto"/>
+        <w:rPr>
+          <w:sz w:val="28"/>
+          <w:szCs w:val="28"/>
+        </w:rPr>
+      </w:pPr>
+    </w:p>
+    <w:p>
+      <w:pPr>
+        <w:widowControl w:val="0"/>
+        <w:spacing w:after="0" w:line="240" w:lineRule="auto"/>
+        <w:rPr>
+          <w:rFonts w:ascii="Calibri" w:eastAsia="Calibri" w:hAnsi="Calibri" w:cs="Calibri"/>
+          <w:sz w:val="28"/>
+          <w:szCs w:val="28"/>
+        </w:rPr>
+      </w:pPr>
+      <w:r>
+        <w:rPr>
+          <w:rFonts w:ascii="Calibri" w:eastAsia="Calibri" w:hAnsi="Calibri" w:cs="Calibri"/>
+          <w:b/>
+          <w:sz w:val="28"/>
+          <w:szCs w:val="28"/>
+        </w:rPr>
+        <w:t>Game Play</w:t>
+      </w:r>
+      <w:r>
+        <w:rPr>
+          <w:rFonts w:ascii="Calibri" w:eastAsia="Calibri" w:hAnsi="Calibri" w:cs="Calibri"/>
+          <w:sz w:val="28"/>
+          <w:szCs w:val="28"/>
+        </w:rPr>
+        <w:t>: The game play covers:</w:t>
+      </w:r>
+    </w:p>
+    <w:p>
+      <w:pPr>
+        <w:widowControl w:val="0"/>
+        <w:spacing w:after="0" w:line="240" w:lineRule="auto"/>
+        <w:rPr>
+          <w:sz w:val="28"/>
+          <w:szCs w:val="28"/>
+        </w:rPr>
+      </w:pPr>
+    </w:p>
+    <w:p>
+      <w:pPr>
+        <w:widowControl w:val="0"/>
+        <w:numPr>
+          <w:ilvl w:val="1"/>
+          <w:numId w:val="6"/>
+        </w:numPr>
+        <w:spacing w:after="0" w:line="240" w:lineRule="auto"/>
+        <w:rPr>
+          <w:sz w:val="28"/>
+          <w:szCs w:val="28"/>
+        </w:rPr>
+      </w:pPr>
+      <w:r>
+        <w:rPr>
+          <w:rFonts w:ascii="Calibri" w:eastAsia="Calibri" w:hAnsi="Calibri" w:cs="Calibri"/>
+          <w:sz w:val="28"/>
+          <w:szCs w:val="28"/>
+        </w:rPr>
+        <w:t xml:space="preserve">Assigning </w:t>
+      </w:r>
+      <w:r>
+        <w:rPr>
+          <w:rFonts w:ascii="Calibri" w:eastAsia="Calibri" w:hAnsi="Calibri" w:cs="Calibri"/>
+          <w:sz w:val="28"/>
+          <w:szCs w:val="28"/>
+        </w:rPr>
+        <w:t>country</w:t>
+      </w:r>
+      <w:r>
+        <w:rPr>
+          <w:rFonts w:ascii="Calibri" w:eastAsia="Calibri" w:hAnsi="Calibri" w:cs="Calibri"/>
+          <w:sz w:val="28"/>
+          <w:szCs w:val="28"/>
+        </w:rPr>
+        <w:t xml:space="preserve"> to player</w:t>
+      </w:r>
+    </w:p>
+    <w:p>
+      <w:pPr>
+        <w:widowControl w:val="0"/>
+        <w:numPr>
+          <w:ilvl w:val="1"/>
+          <w:numId w:val="6"/>
+        </w:numPr>
+        <w:spacing w:after="0" w:line="240" w:lineRule="auto"/>
+        <w:rPr>
+          <w:sz w:val="28"/>
+          <w:szCs w:val="28"/>
+        </w:rPr>
+      </w:pPr>
+      <w:r>
+        <w:rPr>
+          <w:rFonts w:ascii="Calibri" w:eastAsia="Calibri" w:hAnsi="Calibri" w:cs="Calibri"/>
+          <w:sz w:val="28"/>
+          <w:szCs w:val="28"/>
+        </w:rPr>
+        <w:t xml:space="preserve">Player ability to assigning armies to each </w:t>
+      </w:r>
+      <w:r>
+        <w:rPr>
+          <w:rFonts w:ascii="Calibri" w:eastAsia="Calibri" w:hAnsi="Calibri" w:cs="Calibri"/>
+          <w:sz w:val="28"/>
+          <w:szCs w:val="28"/>
+        </w:rPr>
+        <w:t>country</w:t>
+      </w:r>
+      <w:r>
+        <w:rPr>
+          <w:rFonts w:ascii="Calibri" w:eastAsia="Calibri" w:hAnsi="Calibri" w:cs="Calibri"/>
+          <w:sz w:val="28"/>
+          <w:szCs w:val="28"/>
+        </w:rPr>
+        <w:t xml:space="preserve"> in round robin manner</w:t>
+      </w:r>
+    </w:p>
+    <w:p>
+      <w:pPr>
+        <w:widowControl w:val="0"/>
+        <w:numPr>
+          <w:ilvl w:val="1"/>
+          <w:numId w:val="6"/>
+        </w:numPr>
+        <w:spacing w:after="0" w:line="240" w:lineRule="auto"/>
+        <w:rPr>
+          <w:sz w:val="28"/>
+          <w:szCs w:val="28"/>
+        </w:rPr>
+      </w:pPr>
+      <w:r>
+        <w:rPr>
+          <w:rFonts w:ascii="Calibri" w:eastAsia="Calibri" w:hAnsi="Calibri" w:cs="Calibri"/>
+          <w:sz w:val="28"/>
+          <w:szCs w:val="28"/>
+        </w:rPr>
+        <w:t>Reinforcement phase, with proper calculation of armies</w:t>
+      </w:r>
+    </w:p>
+    <w:p>
+      <w:pPr>
+        <w:widowControl w:val="0"/>
+        <w:numPr>
+          <w:ilvl w:val="1"/>
+          <w:numId w:val="6"/>
+        </w:numPr>
+        <w:spacing w:after="0" w:line="240" w:lineRule="auto"/>
+        <w:rPr>
+          <w:sz w:val="28"/>
+          <w:szCs w:val="28"/>
+        </w:rPr>
+      </w:pPr>
+      <w:r>
+        <w:rPr>
+          <w:rFonts w:ascii="Calibri" w:eastAsia="Calibri" w:hAnsi="Calibri" w:cs="Calibri"/>
+          <w:sz w:val="28"/>
+          <w:szCs w:val="28"/>
+        </w:rPr>
+        <w:t xml:space="preserve">Fortification phase, with a valid fortification move. </w:t>
+      </w:r>
     </w:p>
     <w:p>
       <w:pPr>
@@ -539,8 +1560,18 @@
           <w:numId w:val="1"/>
         </w:numPr>
         <w:jc w:val="both"/>
-      </w:pPr>
-      <w:r>
+        <w:rPr>
+          <w:b/>
+          <w:sz w:val="28"/>
+          <w:szCs w:val="28"/>
+        </w:rPr>
+      </w:pPr>
+      <w:r>
+        <w:rPr>
+          <w:b/>
+          <w:sz w:val="28"/>
+          <w:szCs w:val="28"/>
+        </w:rPr>
         <w:lastRenderedPageBreak/>
         <w:t>MVC Architecture</w:t>
       </w:r>
@@ -1162,7 +2193,11 @@
     </w:p>
     <w:p/>
     <w:p/>
-    <w:p/>
+    <w:p>
+      <w:pPr>
+        <w:jc w:val="center"/>
+      </w:pPr>
+    </w:p>
     <w:p/>
     <w:p>
       <w:r>
@@ -1531,6 +2566,33 @@
       </w:r>
     </w:p>
     <w:p/>
+    <w:p>
+      <w:pPr>
+        <w:rPr>
+          <w:b/>
+          <w:sz w:val="28"/>
+          <w:szCs w:val="28"/>
+        </w:rPr>
+      </w:pPr>
+    </w:p>
+    <w:p>
+      <w:pPr>
+        <w:rPr>
+          <w:b/>
+          <w:sz w:val="28"/>
+          <w:szCs w:val="28"/>
+        </w:rPr>
+      </w:pPr>
+      <w:r>
+        <w:rPr>
+          <w:b/>
+          <w:sz w:val="28"/>
+          <w:szCs w:val="28"/>
+        </w:rPr>
+        <w:lastRenderedPageBreak/>
+        <w:t>In Development use:</w:t>
+      </w:r>
+    </w:p>
     <w:p/>
     <w:p>
       <w:pPr>
@@ -1541,19 +2603,39 @@
         </w:numPr>
       </w:pPr>
       <w:r>
-        <w:lastRenderedPageBreak/>
-        <w:t xml:space="preserve">Model: This model manages data of application domain. Main models of our project consist of Country model, Continent Model, </w:t>
+        <w:rPr>
+          <w:b/>
+        </w:rPr>
+        <w:t>Model</w:t>
+      </w:r>
+      <w:r>
+        <w:t xml:space="preserve">: This model manages data of application domain. Main models of our project consist of </w:t>
+      </w:r>
+      <w:r>
+        <w:rPr>
+          <w:b/>
+        </w:rPr>
+        <w:t xml:space="preserve">Country model, Continent Model, </w:t>
       </w:r>
       <w:proofErr w:type="spellStart"/>
       <w:r>
+        <w:rPr>
+          <w:b/>
+        </w:rPr>
         <w:t>GamePlayModel</w:t>
       </w:r>
       <w:proofErr w:type="spellEnd"/>
       <w:r>
+        <w:rPr>
+          <w:b/>
+        </w:rPr>
         <w:t xml:space="preserve">, </w:t>
       </w:r>
       <w:proofErr w:type="spellStart"/>
       <w:r>
+        <w:rPr>
+          <w:b/>
+        </w:rPr>
         <w:t>PlayerModel</w:t>
       </w:r>
       <w:proofErr w:type="spellEnd"/>
@@ -1564,6 +2646,7 @@
         <w:t>application domain remains. If model gets a request for change from View, then they respond to instructions via controller.</w:t>
       </w:r>
     </w:p>
+    <w:p/>
     <w:p>
       <w:pPr>
         <w:pStyle w:val="ListParagraph"/>
@@ -1576,37 +2659,64 @@
         <w:t xml:space="preserve"> </w:t>
       </w:r>
       <w:r>
-        <w:t xml:space="preserve">View: In View, it renders model into a form suitable for visualization or interaction in a form of UI. If model data changes, view must update its presentation </w:t>
+        <w:rPr>
+          <w:b/>
+        </w:rPr>
+        <w:t>View</w:t>
+      </w:r>
+      <w:r>
+        <w:t xml:space="preserve">: In View, it renders model into a form suitable for visualization or interaction in a form of UI. If model data changes, view must update its presentation </w:t>
       </w:r>
       <w:r>
         <w:t xml:space="preserve">as needed. Some of the views in our project are </w:t>
       </w:r>
       <w:proofErr w:type="spellStart"/>
       <w:r>
+        <w:rPr>
+          <w:b/>
+        </w:rPr>
         <w:t>MainGameview</w:t>
       </w:r>
       <w:proofErr w:type="spellEnd"/>
       <w:r>
+        <w:rPr>
+          <w:b/>
+        </w:rPr>
         <w:t xml:space="preserve">, </w:t>
       </w:r>
       <w:proofErr w:type="spellStart"/>
       <w:r>
+        <w:rPr>
+          <w:b/>
+        </w:rPr>
         <w:t>MapEditView</w:t>
       </w:r>
       <w:proofErr w:type="spellEnd"/>
       <w:r>
+        <w:rPr>
+          <w:b/>
+        </w:rPr>
         <w:t xml:space="preserve">, </w:t>
       </w:r>
       <w:proofErr w:type="spellStart"/>
       <w:r>
+        <w:rPr>
+          <w:b/>
+        </w:rPr>
         <w:t>StartupView</w:t>
       </w:r>
       <w:proofErr w:type="spellEnd"/>
       <w:r>
+        <w:rPr>
+          <w:b/>
+        </w:rPr>
         <w:t xml:space="preserve">, </w:t>
       </w:r>
       <w:proofErr w:type="spellStart"/>
       <w:r>
+        <w:rPr>
+          <w:b/>
+        </w:rPr>
         <w:t>FortificationView</w:t>
       </w:r>
       <w:proofErr w:type="spellEnd"/>
@@ -1614,6 +2724,12 @@
         <w:t>. This will be notified by model accordingly.</w:t>
       </w:r>
     </w:p>
+    <w:p>
+      <w:pPr>
+        <w:pStyle w:val="ListParagraph"/>
+      </w:pPr>
+    </w:p>
+    <w:p/>
     <w:p>
       <w:pPr>
         <w:pStyle w:val="ListParagraph"/>
@@ -1623,19 +2739,37 @@
         </w:numPr>
       </w:pPr>
       <w:r>
-        <w:t xml:space="preserve">Controller: Controller is designed to handle user input and </w:t>
+        <w:rPr>
+          <w:b/>
+        </w:rPr>
+        <w:t>Controller</w:t>
+      </w:r>
+      <w:r>
+        <w:t xml:space="preserve">: Controller is designed to handle user input and </w:t>
       </w:r>
       <w:r>
         <w:t xml:space="preserve">initiate response based on event making calls on appropriate model objects. This will instruct model to perform operations by accepting user inputs. For </w:t>
       </w:r>
       <w:r>
-        <w:t>example,</w:t>
-      </w:r>
-      <w:r>
+        <w:t>example</w:t>
+      </w:r>
+      <w:r>
+        <w:rPr>
+          <w:b/>
+        </w:rPr>
+        <w:t>,</w:t>
+      </w:r>
+      <w:r>
+        <w:rPr>
+          <w:b/>
+        </w:rPr>
         <w:t xml:space="preserve"> </w:t>
       </w:r>
       <w:proofErr w:type="spellStart"/>
       <w:r>
+        <w:rPr>
+          <w:b/>
+        </w:rPr>
         <w:t>StartupController</w:t>
       </w:r>
       <w:proofErr w:type="spellEnd"/>
@@ -1643,12 +2777,598 @@
         <w:t xml:space="preserve"> is used to call the model to perform operation.</w:t>
       </w:r>
     </w:p>
+    <w:p/>
+    <w:p/>
+    <w:p/>
+    <w:p/>
+    <w:p/>
+    <w:p/>
+    <w:p/>
+    <w:p/>
+    <w:p/>
+    <w:p/>
+    <w:p/>
+    <w:p>
+      <w:pPr>
+        <w:rPr>
+          <w:b/>
+          <w:sz w:val="36"/>
+          <w:szCs w:val="36"/>
+        </w:rPr>
+      </w:pPr>
+    </w:p>
+    <w:p>
+      <w:pPr>
+        <w:rPr>
+          <w:b/>
+          <w:sz w:val="36"/>
+          <w:szCs w:val="36"/>
+        </w:rPr>
+      </w:pPr>
+    </w:p>
+    <w:p>
+      <w:pPr>
+        <w:rPr>
+          <w:b/>
+          <w:sz w:val="36"/>
+          <w:szCs w:val="36"/>
+        </w:rPr>
+      </w:pPr>
+    </w:p>
+    <w:p>
+      <w:pPr>
+        <w:pStyle w:val="ListParagraph"/>
+        <w:numPr>
+          <w:ilvl w:val="0"/>
+          <w:numId w:val="1"/>
+        </w:numPr>
+        <w:rPr>
+          <w:b/>
+          <w:sz w:val="36"/>
+          <w:szCs w:val="36"/>
+        </w:rPr>
+      </w:pPr>
+      <w:r>
+        <w:rPr>
+          <w:b/>
+          <w:sz w:val="36"/>
+          <w:szCs w:val="36"/>
+        </w:rPr>
+        <w:lastRenderedPageBreak/>
+        <w:t>Technology and Tools:</w:t>
+      </w:r>
+    </w:p>
+    <w:p>
+      <w:pPr>
+        <w:pStyle w:val="ListParagraph"/>
+        <w:numPr>
+          <w:ilvl w:val="1"/>
+          <w:numId w:val="1"/>
+        </w:numPr>
+      </w:pPr>
+      <w:r>
+        <w:rPr>
+          <w:b/>
+        </w:rPr>
+        <w:t>Technologies and tools used for the development of the game</w:t>
+      </w:r>
+      <w:r>
+        <w:t>:</w:t>
+      </w:r>
+    </w:p>
+    <w:p>
+      <w:pPr>
+        <w:pStyle w:val="ListParagraph"/>
+      </w:pPr>
+    </w:p>
+    <w:tbl>
+      <w:tblPr>
+        <w:tblW w:w="10632" w:type="dxa"/>
+        <w:tblInd w:w="-643" w:type="dxa"/>
+        <w:tblLayout w:type="fixed"/>
+        <w:tblLook w:val="0400" w:firstRow="0" w:lastRow="0" w:firstColumn="0" w:lastColumn="0" w:noHBand="0" w:noVBand="1"/>
+      </w:tblPr>
+      <w:tblGrid>
+        <w:gridCol w:w="2797"/>
+        <w:gridCol w:w="7835"/>
+      </w:tblGrid>
+      <w:tr>
+        <w:trPr>
+          <w:trHeight w:val="120"/>
+        </w:trPr>
+        <w:tc>
+          <w:tcPr>
+            <w:tcW w:w="2797" w:type="dxa"/>
+            <w:tcBorders>
+              <w:top w:val="single" w:sz="6" w:space="0" w:color="DFE2E5"/>
+              <w:left w:val="single" w:sz="6" w:space="0" w:color="DFE2E5"/>
+              <w:bottom w:val="single" w:sz="6" w:space="0" w:color="DFE2E5"/>
+              <w:right w:val="single" w:sz="6" w:space="0" w:color="DFE2E5"/>
+            </w:tcBorders>
+            <w:shd w:val="clear" w:color="auto" w:fill="FFFFFF"/>
+            <w:tcMar>
+              <w:top w:w="90" w:type="dxa"/>
+              <w:left w:w="195" w:type="dxa"/>
+              <w:bottom w:w="90" w:type="dxa"/>
+              <w:right w:w="195" w:type="dxa"/>
+            </w:tcMar>
+            <w:vAlign w:val="center"/>
+          </w:tcPr>
+          <w:p>
+            <w:pPr>
+              <w:jc w:val="center"/>
+              <w:rPr>
+                <w:rFonts w:ascii="Calibri" w:eastAsia="Calibri" w:hAnsi="Calibri" w:cs="Calibri"/>
+                <w:b/>
+                <w:color w:val="24292E"/>
+                <w:sz w:val="18"/>
+                <w:szCs w:val="18"/>
+              </w:rPr>
+            </w:pPr>
+            <w:r>
+              <w:rPr>
+                <w:rFonts w:ascii="Calibri" w:eastAsia="Calibri" w:hAnsi="Calibri" w:cs="Calibri"/>
+                <w:b/>
+                <w:color w:val="24292E"/>
+                <w:sz w:val="18"/>
+                <w:szCs w:val="18"/>
+              </w:rPr>
+              <w:t>Technology and Tools</w:t>
+            </w:r>
+          </w:p>
+        </w:tc>
+        <w:tc>
+          <w:tcPr>
+            <w:tcW w:w="7835" w:type="dxa"/>
+            <w:tcBorders>
+              <w:top w:val="single" w:sz="6" w:space="0" w:color="DFE2E5"/>
+              <w:left w:val="single" w:sz="6" w:space="0" w:color="DFE2E5"/>
+              <w:bottom w:val="single" w:sz="6" w:space="0" w:color="DFE2E5"/>
+              <w:right w:val="single" w:sz="6" w:space="0" w:color="DFE2E5"/>
+            </w:tcBorders>
+            <w:shd w:val="clear" w:color="auto" w:fill="FFFFFF"/>
+            <w:tcMar>
+              <w:top w:w="90" w:type="dxa"/>
+              <w:left w:w="195" w:type="dxa"/>
+              <w:bottom w:w="90" w:type="dxa"/>
+              <w:right w:w="195" w:type="dxa"/>
+            </w:tcMar>
+            <w:vAlign w:val="center"/>
+          </w:tcPr>
+          <w:p>
+            <w:pPr>
+              <w:jc w:val="center"/>
+              <w:rPr>
+                <w:rFonts w:ascii="Calibri" w:eastAsia="Calibri" w:hAnsi="Calibri" w:cs="Calibri"/>
+                <w:b/>
+                <w:color w:val="24292E"/>
+                <w:sz w:val="18"/>
+                <w:szCs w:val="18"/>
+              </w:rPr>
+            </w:pPr>
+            <w:r>
+              <w:rPr>
+                <w:rFonts w:ascii="Calibri" w:eastAsia="Calibri" w:hAnsi="Calibri" w:cs="Calibri"/>
+                <w:b/>
+                <w:color w:val="24292E"/>
+                <w:sz w:val="18"/>
+                <w:szCs w:val="18"/>
+              </w:rPr>
+              <w:t>Description</w:t>
+            </w:r>
+          </w:p>
+        </w:tc>
+      </w:tr>
+      <w:tr>
+        <w:trPr>
+          <w:trHeight w:val="120"/>
+        </w:trPr>
+        <w:tc>
+          <w:tcPr>
+            <w:tcW w:w="2797" w:type="dxa"/>
+            <w:tcBorders>
+              <w:top w:val="single" w:sz="6" w:space="0" w:color="DFE2E5"/>
+              <w:left w:val="single" w:sz="6" w:space="0" w:color="DFE2E5"/>
+              <w:bottom w:val="single" w:sz="6" w:space="0" w:color="DFE2E5"/>
+              <w:right w:val="single" w:sz="6" w:space="0" w:color="DFE2E5"/>
+            </w:tcBorders>
+            <w:shd w:val="clear" w:color="auto" w:fill="FFFFFF"/>
+            <w:tcMar>
+              <w:top w:w="90" w:type="dxa"/>
+              <w:left w:w="195" w:type="dxa"/>
+              <w:bottom w:w="90" w:type="dxa"/>
+              <w:right w:w="195" w:type="dxa"/>
+            </w:tcMar>
+            <w:vAlign w:val="center"/>
+          </w:tcPr>
+          <w:p>
+            <w:pPr>
+              <w:rPr>
+                <w:rFonts w:ascii="Calibri" w:eastAsia="Calibri" w:hAnsi="Calibri" w:cs="Calibri"/>
+                <w:color w:val="24292E"/>
+                <w:sz w:val="18"/>
+                <w:szCs w:val="18"/>
+              </w:rPr>
+            </w:pPr>
+            <w:r>
+              <w:rPr>
+                <w:rFonts w:ascii="Calibri" w:eastAsia="Calibri" w:hAnsi="Calibri" w:cs="Calibri"/>
+                <w:color w:val="24292E"/>
+                <w:sz w:val="18"/>
+                <w:szCs w:val="18"/>
+              </w:rPr>
+              <w:t>IntelliJ</w:t>
+            </w:r>
+          </w:p>
+        </w:tc>
+        <w:tc>
+          <w:tcPr>
+            <w:tcW w:w="7835" w:type="dxa"/>
+            <w:tcBorders>
+              <w:top w:val="single" w:sz="6" w:space="0" w:color="DFE2E5"/>
+              <w:left w:val="single" w:sz="6" w:space="0" w:color="DFE2E5"/>
+              <w:bottom w:val="single" w:sz="6" w:space="0" w:color="DFE2E5"/>
+              <w:right w:val="single" w:sz="6" w:space="0" w:color="DFE2E5"/>
+            </w:tcBorders>
+            <w:shd w:val="clear" w:color="auto" w:fill="FFFFFF"/>
+            <w:tcMar>
+              <w:top w:w="90" w:type="dxa"/>
+              <w:left w:w="195" w:type="dxa"/>
+              <w:bottom w:w="90" w:type="dxa"/>
+              <w:right w:w="195" w:type="dxa"/>
+            </w:tcMar>
+            <w:vAlign w:val="center"/>
+          </w:tcPr>
+          <w:p>
+            <w:pPr>
+              <w:rPr>
+                <w:rFonts w:ascii="Calibri" w:eastAsia="Calibri" w:hAnsi="Calibri" w:cs="Calibri"/>
+                <w:color w:val="24292E"/>
+                <w:sz w:val="18"/>
+                <w:szCs w:val="18"/>
+              </w:rPr>
+            </w:pPr>
+            <w:r>
+              <w:rPr>
+                <w:rFonts w:ascii="Calibri" w:eastAsia="Calibri" w:hAnsi="Calibri" w:cs="Calibri"/>
+                <w:color w:val="24292E"/>
+                <w:sz w:val="18"/>
+                <w:szCs w:val="18"/>
+              </w:rPr>
+              <w:t>IDE for the game development</w:t>
+            </w:r>
+          </w:p>
+        </w:tc>
+      </w:tr>
+      <w:tr>
+        <w:trPr>
+          <w:trHeight w:val="120"/>
+        </w:trPr>
+        <w:tc>
+          <w:tcPr>
+            <w:tcW w:w="2797" w:type="dxa"/>
+            <w:tcBorders>
+              <w:top w:val="single" w:sz="6" w:space="0" w:color="DFE2E5"/>
+              <w:left w:val="single" w:sz="6" w:space="0" w:color="DFE2E5"/>
+              <w:bottom w:val="single" w:sz="6" w:space="0" w:color="DFE2E5"/>
+              <w:right w:val="single" w:sz="6" w:space="0" w:color="DFE2E5"/>
+            </w:tcBorders>
+            <w:shd w:val="clear" w:color="auto" w:fill="FFFFFF"/>
+            <w:tcMar>
+              <w:top w:w="90" w:type="dxa"/>
+              <w:left w:w="195" w:type="dxa"/>
+              <w:bottom w:w="90" w:type="dxa"/>
+              <w:right w:w="195" w:type="dxa"/>
+            </w:tcMar>
+            <w:vAlign w:val="center"/>
+          </w:tcPr>
+          <w:p>
+            <w:pPr>
+              <w:rPr>
+                <w:rFonts w:ascii="Calibri" w:eastAsia="Calibri" w:hAnsi="Calibri" w:cs="Calibri"/>
+                <w:color w:val="24292E"/>
+                <w:sz w:val="18"/>
+                <w:szCs w:val="18"/>
+              </w:rPr>
+            </w:pPr>
+            <w:r>
+              <w:rPr>
+                <w:rFonts w:ascii="Calibri" w:eastAsia="Calibri" w:hAnsi="Calibri" w:cs="Calibri"/>
+                <w:color w:val="24292E"/>
+                <w:sz w:val="18"/>
+                <w:szCs w:val="18"/>
+              </w:rPr>
+              <w:t>Maven</w:t>
+            </w:r>
+          </w:p>
+        </w:tc>
+        <w:tc>
+          <w:tcPr>
+            <w:tcW w:w="7835" w:type="dxa"/>
+            <w:tcBorders>
+              <w:top w:val="single" w:sz="6" w:space="0" w:color="DFE2E5"/>
+              <w:left w:val="single" w:sz="6" w:space="0" w:color="DFE2E5"/>
+              <w:bottom w:val="single" w:sz="6" w:space="0" w:color="DFE2E5"/>
+              <w:right w:val="single" w:sz="6" w:space="0" w:color="DFE2E5"/>
+            </w:tcBorders>
+            <w:shd w:val="clear" w:color="auto" w:fill="FFFFFF"/>
+            <w:tcMar>
+              <w:top w:w="90" w:type="dxa"/>
+              <w:left w:w="195" w:type="dxa"/>
+              <w:bottom w:w="90" w:type="dxa"/>
+              <w:right w:w="195" w:type="dxa"/>
+            </w:tcMar>
+            <w:vAlign w:val="center"/>
+          </w:tcPr>
+          <w:p>
+            <w:pPr>
+              <w:rPr>
+                <w:rFonts w:ascii="Calibri" w:eastAsia="Calibri" w:hAnsi="Calibri" w:cs="Calibri"/>
+                <w:color w:val="24292E"/>
+                <w:sz w:val="18"/>
+                <w:szCs w:val="18"/>
+              </w:rPr>
+            </w:pPr>
+            <w:r>
+              <w:rPr>
+                <w:rFonts w:ascii="Calibri" w:eastAsia="Calibri" w:hAnsi="Calibri" w:cs="Calibri"/>
+                <w:color w:val="24292E"/>
+                <w:sz w:val="18"/>
+                <w:szCs w:val="18"/>
+              </w:rPr>
+              <w:t xml:space="preserve">Maven as a build automation tool to manage all project dependencies. </w:t>
+            </w:r>
+          </w:p>
+        </w:tc>
+      </w:tr>
+      <w:tr>
+        <w:trPr>
+          <w:trHeight w:val="120"/>
+        </w:trPr>
+        <w:tc>
+          <w:tcPr>
+            <w:tcW w:w="2797" w:type="dxa"/>
+            <w:tcBorders>
+              <w:top w:val="single" w:sz="6" w:space="0" w:color="DFE2E5"/>
+              <w:left w:val="single" w:sz="6" w:space="0" w:color="DFE2E5"/>
+              <w:bottom w:val="single" w:sz="6" w:space="0" w:color="DFE2E5"/>
+              <w:right w:val="single" w:sz="6" w:space="0" w:color="DFE2E5"/>
+            </w:tcBorders>
+            <w:shd w:val="clear" w:color="auto" w:fill="FFFFFF"/>
+            <w:tcMar>
+              <w:top w:w="90" w:type="dxa"/>
+              <w:left w:w="195" w:type="dxa"/>
+              <w:bottom w:w="90" w:type="dxa"/>
+              <w:right w:w="195" w:type="dxa"/>
+            </w:tcMar>
+            <w:vAlign w:val="center"/>
+          </w:tcPr>
+          <w:p>
+            <w:pPr>
+              <w:rPr>
+                <w:rFonts w:ascii="Calibri" w:eastAsia="Calibri" w:hAnsi="Calibri" w:cs="Calibri"/>
+                <w:color w:val="24292E"/>
+                <w:sz w:val="18"/>
+                <w:szCs w:val="18"/>
+              </w:rPr>
+            </w:pPr>
+            <w:r>
+              <w:rPr>
+                <w:rFonts w:ascii="Calibri" w:eastAsia="Calibri" w:hAnsi="Calibri" w:cs="Calibri"/>
+                <w:color w:val="24292E"/>
+                <w:sz w:val="18"/>
+                <w:szCs w:val="18"/>
+              </w:rPr>
+              <w:t>Swing</w:t>
+            </w:r>
+          </w:p>
+        </w:tc>
+        <w:tc>
+          <w:tcPr>
+            <w:tcW w:w="7835" w:type="dxa"/>
+            <w:tcBorders>
+              <w:top w:val="single" w:sz="6" w:space="0" w:color="DFE2E5"/>
+              <w:left w:val="single" w:sz="6" w:space="0" w:color="DFE2E5"/>
+              <w:bottom w:val="single" w:sz="6" w:space="0" w:color="DFE2E5"/>
+              <w:right w:val="single" w:sz="6" w:space="0" w:color="DFE2E5"/>
+            </w:tcBorders>
+            <w:shd w:val="clear" w:color="auto" w:fill="FFFFFF"/>
+            <w:tcMar>
+              <w:top w:w="90" w:type="dxa"/>
+              <w:left w:w="195" w:type="dxa"/>
+              <w:bottom w:w="90" w:type="dxa"/>
+              <w:right w:w="195" w:type="dxa"/>
+            </w:tcMar>
+            <w:vAlign w:val="center"/>
+          </w:tcPr>
+          <w:p>
+            <w:pPr>
+              <w:rPr>
+                <w:rFonts w:ascii="Calibri" w:eastAsia="Calibri" w:hAnsi="Calibri" w:cs="Calibri"/>
+                <w:color w:val="24292E"/>
+                <w:sz w:val="18"/>
+                <w:szCs w:val="18"/>
+              </w:rPr>
+            </w:pPr>
+            <w:r>
+              <w:rPr>
+                <w:rFonts w:ascii="Calibri" w:eastAsia="Calibri" w:hAnsi="Calibri" w:cs="Calibri"/>
+                <w:color w:val="24292E"/>
+                <w:sz w:val="18"/>
+                <w:szCs w:val="18"/>
+              </w:rPr>
+              <w:t>Library to control the UI components of the Risk Game</w:t>
+            </w:r>
+          </w:p>
+        </w:tc>
+      </w:tr>
+      <w:tr>
+        <w:trPr>
+          <w:trHeight w:val="120"/>
+        </w:trPr>
+        <w:tc>
+          <w:tcPr>
+            <w:tcW w:w="2797" w:type="dxa"/>
+            <w:tcBorders>
+              <w:top w:val="single" w:sz="6" w:space="0" w:color="DFE2E5"/>
+              <w:left w:val="single" w:sz="6" w:space="0" w:color="DFE2E5"/>
+              <w:bottom w:val="single" w:sz="6" w:space="0" w:color="DFE2E5"/>
+              <w:right w:val="single" w:sz="6" w:space="0" w:color="DFE2E5"/>
+            </w:tcBorders>
+            <w:shd w:val="clear" w:color="auto" w:fill="FFFFFF"/>
+            <w:tcMar>
+              <w:top w:w="90" w:type="dxa"/>
+              <w:left w:w="195" w:type="dxa"/>
+              <w:bottom w:w="90" w:type="dxa"/>
+              <w:right w:w="195" w:type="dxa"/>
+            </w:tcMar>
+            <w:vAlign w:val="center"/>
+          </w:tcPr>
+          <w:p>
+            <w:pPr>
+              <w:rPr>
+                <w:rFonts w:ascii="Calibri" w:eastAsia="Calibri" w:hAnsi="Calibri" w:cs="Calibri"/>
+                <w:color w:val="24292E"/>
+                <w:sz w:val="18"/>
+                <w:szCs w:val="18"/>
+              </w:rPr>
+            </w:pPr>
+            <w:r>
+              <w:rPr>
+                <w:rFonts w:ascii="Calibri" w:eastAsia="Calibri" w:hAnsi="Calibri" w:cs="Calibri"/>
+                <w:color w:val="24292E"/>
+                <w:sz w:val="18"/>
+                <w:szCs w:val="18"/>
+              </w:rPr>
+              <w:t xml:space="preserve">FXML Editor </w:t>
+            </w:r>
+          </w:p>
+        </w:tc>
+        <w:tc>
+          <w:tcPr>
+            <w:tcW w:w="7835" w:type="dxa"/>
+            <w:tcBorders>
+              <w:top w:val="single" w:sz="6" w:space="0" w:color="DFE2E5"/>
+              <w:left w:val="single" w:sz="6" w:space="0" w:color="DFE2E5"/>
+              <w:bottom w:val="single" w:sz="6" w:space="0" w:color="DFE2E5"/>
+              <w:right w:val="single" w:sz="6" w:space="0" w:color="DFE2E5"/>
+            </w:tcBorders>
+            <w:shd w:val="clear" w:color="auto" w:fill="FFFFFF"/>
+            <w:tcMar>
+              <w:top w:w="90" w:type="dxa"/>
+              <w:left w:w="195" w:type="dxa"/>
+              <w:bottom w:w="90" w:type="dxa"/>
+              <w:right w:w="195" w:type="dxa"/>
+            </w:tcMar>
+            <w:vAlign w:val="center"/>
+          </w:tcPr>
+          <w:p>
+            <w:pPr>
+              <w:rPr>
+                <w:rFonts w:ascii="Calibri" w:eastAsia="Calibri" w:hAnsi="Calibri" w:cs="Calibri"/>
+                <w:color w:val="24292E"/>
+                <w:sz w:val="18"/>
+                <w:szCs w:val="18"/>
+              </w:rPr>
+            </w:pPr>
+            <w:r>
+              <w:rPr>
+                <w:rFonts w:ascii="Calibri" w:eastAsia="Calibri" w:hAnsi="Calibri" w:cs="Calibri"/>
+                <w:color w:val="24292E"/>
+                <w:sz w:val="18"/>
+                <w:szCs w:val="18"/>
+              </w:rPr>
+              <w:t>To generate the UI components for the Risk Game</w:t>
+            </w:r>
+          </w:p>
+        </w:tc>
+      </w:tr>
+      <w:tr>
+        <w:trPr>
+          <w:trHeight w:val="120"/>
+        </w:trPr>
+        <w:tc>
+          <w:tcPr>
+            <w:tcW w:w="2797" w:type="dxa"/>
+            <w:tcBorders>
+              <w:top w:val="single" w:sz="6" w:space="0" w:color="DFE2E5"/>
+              <w:left w:val="single" w:sz="6" w:space="0" w:color="DFE2E5"/>
+              <w:bottom w:val="single" w:sz="6" w:space="0" w:color="DFE2E5"/>
+              <w:right w:val="single" w:sz="6" w:space="0" w:color="DFE2E5"/>
+            </w:tcBorders>
+            <w:shd w:val="clear" w:color="auto" w:fill="FFFFFF"/>
+            <w:tcMar>
+              <w:top w:w="90" w:type="dxa"/>
+              <w:left w:w="195" w:type="dxa"/>
+              <w:bottom w:w="90" w:type="dxa"/>
+              <w:right w:w="195" w:type="dxa"/>
+            </w:tcMar>
+            <w:vAlign w:val="center"/>
+          </w:tcPr>
+          <w:p>
+            <w:pPr>
+              <w:rPr>
+                <w:rFonts w:ascii="Calibri" w:eastAsia="Calibri" w:hAnsi="Calibri" w:cs="Calibri"/>
+                <w:color w:val="24292E"/>
+                <w:sz w:val="18"/>
+                <w:szCs w:val="18"/>
+              </w:rPr>
+            </w:pPr>
+            <w:r>
+              <w:rPr>
+                <w:rFonts w:ascii="Calibri" w:eastAsia="Calibri" w:hAnsi="Calibri" w:cs="Calibri"/>
+                <w:color w:val="24292E"/>
+                <w:sz w:val="18"/>
+                <w:szCs w:val="18"/>
+              </w:rPr>
+              <w:t>Junit 4</w:t>
+            </w:r>
+          </w:p>
+        </w:tc>
+        <w:tc>
+          <w:tcPr>
+            <w:tcW w:w="7835" w:type="dxa"/>
+            <w:tcBorders>
+              <w:top w:val="single" w:sz="6" w:space="0" w:color="DFE2E5"/>
+              <w:left w:val="single" w:sz="6" w:space="0" w:color="DFE2E5"/>
+              <w:bottom w:val="single" w:sz="6" w:space="0" w:color="DFE2E5"/>
+              <w:right w:val="single" w:sz="6" w:space="0" w:color="DFE2E5"/>
+            </w:tcBorders>
+            <w:shd w:val="clear" w:color="auto" w:fill="FFFFFF"/>
+            <w:tcMar>
+              <w:top w:w="90" w:type="dxa"/>
+              <w:left w:w="195" w:type="dxa"/>
+              <w:bottom w:w="90" w:type="dxa"/>
+              <w:right w:w="195" w:type="dxa"/>
+            </w:tcMar>
+            <w:vAlign w:val="center"/>
+          </w:tcPr>
+          <w:p>
+            <w:pPr>
+              <w:rPr>
+                <w:rFonts w:ascii="Calibri" w:eastAsia="Calibri" w:hAnsi="Calibri" w:cs="Calibri"/>
+                <w:color w:val="24292E"/>
+                <w:sz w:val="18"/>
+                <w:szCs w:val="18"/>
+              </w:rPr>
+            </w:pPr>
+            <w:r>
+              <w:rPr>
+                <w:rFonts w:ascii="Calibri" w:eastAsia="Calibri" w:hAnsi="Calibri" w:cs="Calibri"/>
+                <w:color w:val="24292E"/>
+                <w:sz w:val="18"/>
+                <w:szCs w:val="18"/>
+              </w:rPr>
+              <w:t>Junit 4 for writing test cases</w:t>
+            </w:r>
+          </w:p>
+        </w:tc>
+      </w:tr>
+    </w:tbl>
     <w:p>
       <w:pPr>
         <w:ind w:left="360"/>
       </w:pPr>
-      <w:bookmarkStart w:id="0" w:name="_GoBack"/>
-      <w:bookmarkEnd w:id="0"/>
     </w:p>
     <w:sectPr>
       <w:pgSz w:w="12240" w:h="15840"/>
@@ -1826,6 +3546,296 @@
     </w:lvl>
   </w:abstractNum>
   <w:abstractNum w:abstractNumId="1" w15:restartNumberingAfterBreak="0">
+    <w:nsid w:val="08585542"/>
+    <w:multiLevelType w:val="hybridMultilevel"/>
+    <w:tmpl w:val="C55CF20C"/>
+    <w:lvl w:ilvl="0" w:tplc="7728DA82">
+      <w:start w:val="1"/>
+      <w:numFmt w:val="decimal"/>
+      <w:lvlText w:val="%1."/>
+      <w:lvlJc w:val="left"/>
+      <w:pPr>
+        <w:ind w:left="810" w:hanging="360"/>
+      </w:pPr>
+      <w:rPr>
+        <w:rFonts w:hint="default"/>
+        <w:sz w:val="36"/>
+        <w:szCs w:val="36"/>
+      </w:rPr>
+    </w:lvl>
+    <w:lvl w:ilvl="1" w:tplc="04090019" w:tentative="1">
+      <w:start w:val="1"/>
+      <w:numFmt w:val="lowerLetter"/>
+      <w:lvlText w:val="%2."/>
+      <w:lvlJc w:val="left"/>
+      <w:pPr>
+        <w:ind w:left="1440" w:hanging="360"/>
+      </w:pPr>
+    </w:lvl>
+    <w:lvl w:ilvl="2" w:tplc="0409001B" w:tentative="1">
+      <w:start w:val="1"/>
+      <w:numFmt w:val="lowerRoman"/>
+      <w:lvlText w:val="%3."/>
+      <w:lvlJc w:val="right"/>
+      <w:pPr>
+        <w:ind w:left="2160" w:hanging="180"/>
+      </w:pPr>
+    </w:lvl>
+    <w:lvl w:ilvl="3" w:tplc="0409000F" w:tentative="1">
+      <w:start w:val="1"/>
+      <w:numFmt w:val="decimal"/>
+      <w:lvlText w:val="%4."/>
+      <w:lvlJc w:val="left"/>
+      <w:pPr>
+        <w:ind w:left="2880" w:hanging="360"/>
+      </w:pPr>
+    </w:lvl>
+    <w:lvl w:ilvl="4" w:tplc="04090019" w:tentative="1">
+      <w:start w:val="1"/>
+      <w:numFmt w:val="lowerLetter"/>
+      <w:lvlText w:val="%5."/>
+      <w:lvlJc w:val="left"/>
+      <w:pPr>
+        <w:ind w:left="3600" w:hanging="360"/>
+      </w:pPr>
+    </w:lvl>
+    <w:lvl w:ilvl="5" w:tplc="0409001B" w:tentative="1">
+      <w:start w:val="1"/>
+      <w:numFmt w:val="lowerRoman"/>
+      <w:lvlText w:val="%6."/>
+      <w:lvlJc w:val="right"/>
+      <w:pPr>
+        <w:ind w:left="4320" w:hanging="180"/>
+      </w:pPr>
+    </w:lvl>
+    <w:lvl w:ilvl="6" w:tplc="0409000F" w:tentative="1">
+      <w:start w:val="1"/>
+      <w:numFmt w:val="decimal"/>
+      <w:lvlText w:val="%7."/>
+      <w:lvlJc w:val="left"/>
+      <w:pPr>
+        <w:ind w:left="5040" w:hanging="360"/>
+      </w:pPr>
+    </w:lvl>
+    <w:lvl w:ilvl="7" w:tplc="04090019" w:tentative="1">
+      <w:start w:val="1"/>
+      <w:numFmt w:val="lowerLetter"/>
+      <w:lvlText w:val="%8."/>
+      <w:lvlJc w:val="left"/>
+      <w:pPr>
+        <w:ind w:left="5760" w:hanging="360"/>
+      </w:pPr>
+    </w:lvl>
+    <w:lvl w:ilvl="8" w:tplc="0409001B" w:tentative="1">
+      <w:start w:val="1"/>
+      <w:numFmt w:val="lowerRoman"/>
+      <w:lvlText w:val="%9."/>
+      <w:lvlJc w:val="right"/>
+      <w:pPr>
+        <w:ind w:left="6480" w:hanging="180"/>
+      </w:pPr>
+    </w:lvl>
+  </w:abstractNum>
+  <w:abstractNum w:abstractNumId="2" w15:restartNumberingAfterBreak="0">
+    <w:nsid w:val="0B211447"/>
+    <w:multiLevelType w:val="multilevel"/>
+    <w:tmpl w:val="4134E304"/>
+    <w:lvl w:ilvl="0">
+      <w:start w:val="1"/>
+      <w:numFmt w:val="bullet"/>
+      <w:lvlText w:val="●"/>
+      <w:lvlJc w:val="left"/>
+      <w:pPr>
+        <w:ind w:left="1080" w:hanging="360"/>
+      </w:pPr>
+      <w:rPr>
+        <w:rFonts w:ascii="Noto Sans Symbols" w:eastAsia="Noto Sans Symbols" w:hAnsi="Noto Sans Symbols" w:cs="Noto Sans Symbols"/>
+      </w:rPr>
+    </w:lvl>
+    <w:lvl w:ilvl="1">
+      <w:start w:val="1"/>
+      <w:numFmt w:val="bullet"/>
+      <w:lvlText w:val="➢"/>
+      <w:lvlJc w:val="left"/>
+      <w:pPr>
+        <w:ind w:left="1800" w:hanging="360"/>
+      </w:pPr>
+      <w:rPr>
+        <w:rFonts w:ascii="Noto Sans Symbols" w:eastAsia="Noto Sans Symbols" w:hAnsi="Noto Sans Symbols" w:cs="Noto Sans Symbols"/>
+      </w:rPr>
+    </w:lvl>
+    <w:lvl w:ilvl="2">
+      <w:start w:val="1"/>
+      <w:numFmt w:val="bullet"/>
+      <w:lvlText w:val="▪"/>
+      <w:lvlJc w:val="left"/>
+      <w:pPr>
+        <w:ind w:left="2520" w:hanging="360"/>
+      </w:pPr>
+      <w:rPr>
+        <w:rFonts w:ascii="Noto Sans Symbols" w:eastAsia="Noto Sans Symbols" w:hAnsi="Noto Sans Symbols" w:cs="Noto Sans Symbols"/>
+      </w:rPr>
+    </w:lvl>
+    <w:lvl w:ilvl="3">
+      <w:start w:val="1"/>
+      <w:numFmt w:val="bullet"/>
+      <w:lvlText w:val="●"/>
+      <w:lvlJc w:val="left"/>
+      <w:pPr>
+        <w:ind w:left="3240" w:hanging="360"/>
+      </w:pPr>
+      <w:rPr>
+        <w:rFonts w:ascii="Noto Sans Symbols" w:eastAsia="Noto Sans Symbols" w:hAnsi="Noto Sans Symbols" w:cs="Noto Sans Symbols"/>
+      </w:rPr>
+    </w:lvl>
+    <w:lvl w:ilvl="4">
+      <w:start w:val="1"/>
+      <w:numFmt w:val="bullet"/>
+      <w:lvlText w:val="o"/>
+      <w:lvlJc w:val="left"/>
+      <w:pPr>
+        <w:ind w:left="3960" w:hanging="360"/>
+      </w:pPr>
+      <w:rPr>
+        <w:rFonts w:ascii="Courier New" w:eastAsia="Courier New" w:hAnsi="Courier New" w:cs="Courier New"/>
+      </w:rPr>
+    </w:lvl>
+    <w:lvl w:ilvl="5">
+      <w:start w:val="1"/>
+      <w:numFmt w:val="bullet"/>
+      <w:lvlText w:val="▪"/>
+      <w:lvlJc w:val="left"/>
+      <w:pPr>
+        <w:ind w:left="4680" w:hanging="360"/>
+      </w:pPr>
+      <w:rPr>
+        <w:rFonts w:ascii="Noto Sans Symbols" w:eastAsia="Noto Sans Symbols" w:hAnsi="Noto Sans Symbols" w:cs="Noto Sans Symbols"/>
+      </w:rPr>
+    </w:lvl>
+    <w:lvl w:ilvl="6">
+      <w:start w:val="1"/>
+      <w:numFmt w:val="bullet"/>
+      <w:lvlText w:val="●"/>
+      <w:lvlJc w:val="left"/>
+      <w:pPr>
+        <w:ind w:left="5400" w:hanging="360"/>
+      </w:pPr>
+      <w:rPr>
+        <w:rFonts w:ascii="Noto Sans Symbols" w:eastAsia="Noto Sans Symbols" w:hAnsi="Noto Sans Symbols" w:cs="Noto Sans Symbols"/>
+      </w:rPr>
+    </w:lvl>
+    <w:lvl w:ilvl="7">
+      <w:start w:val="1"/>
+      <w:numFmt w:val="bullet"/>
+      <w:lvlText w:val="o"/>
+      <w:lvlJc w:val="left"/>
+      <w:pPr>
+        <w:ind w:left="6120" w:hanging="360"/>
+      </w:pPr>
+      <w:rPr>
+        <w:rFonts w:ascii="Courier New" w:eastAsia="Courier New" w:hAnsi="Courier New" w:cs="Courier New"/>
+      </w:rPr>
+    </w:lvl>
+    <w:lvl w:ilvl="8">
+      <w:start w:val="1"/>
+      <w:numFmt w:val="bullet"/>
+      <w:lvlText w:val="▪"/>
+      <w:lvlJc w:val="left"/>
+      <w:pPr>
+        <w:ind w:left="6840" w:hanging="360"/>
+      </w:pPr>
+      <w:rPr>
+        <w:rFonts w:ascii="Noto Sans Symbols" w:eastAsia="Noto Sans Symbols" w:hAnsi="Noto Sans Symbols" w:cs="Noto Sans Symbols"/>
+      </w:rPr>
+    </w:lvl>
+  </w:abstractNum>
+  <w:abstractNum w:abstractNumId="3" w15:restartNumberingAfterBreak="0">
+    <w:nsid w:val="2E1C34E3"/>
+    <w:multiLevelType w:val="multilevel"/>
+    <w:tmpl w:val="5F6AC758"/>
+    <w:lvl w:ilvl="0">
+      <w:start w:val="1"/>
+      <w:numFmt w:val="decimal"/>
+      <w:lvlText w:val="%1."/>
+      <w:lvlJc w:val="left"/>
+      <w:pPr>
+        <w:ind w:left="0" w:firstLine="0"/>
+      </w:pPr>
+    </w:lvl>
+    <w:lvl w:ilvl="1">
+      <w:start w:val="1"/>
+      <w:numFmt w:val="decimal"/>
+      <w:lvlText w:val="%1.%2"/>
+      <w:lvlJc w:val="left"/>
+      <w:pPr>
+        <w:ind w:left="0" w:firstLine="0"/>
+      </w:pPr>
+    </w:lvl>
+    <w:lvl w:ilvl="2">
+      <w:start w:val="1"/>
+      <w:numFmt w:val="decimal"/>
+      <w:lvlText w:val="%1.%2.%3"/>
+      <w:lvlJc w:val="left"/>
+      <w:pPr>
+        <w:ind w:left="0" w:firstLine="0"/>
+      </w:pPr>
+    </w:lvl>
+    <w:lvl w:ilvl="3">
+      <w:start w:val="1"/>
+      <w:numFmt w:val="decimal"/>
+      <w:lvlText w:val="%1.%2.%3.%4"/>
+      <w:lvlJc w:val="left"/>
+      <w:pPr>
+        <w:ind w:left="0" w:firstLine="0"/>
+      </w:pPr>
+    </w:lvl>
+    <w:lvl w:ilvl="4">
+      <w:start w:val="1"/>
+      <w:numFmt w:val="decimal"/>
+      <w:lvlText w:val="%1.%2.%3.%4.%5"/>
+      <w:lvlJc w:val="left"/>
+      <w:pPr>
+        <w:ind w:left="0" w:firstLine="0"/>
+      </w:pPr>
+    </w:lvl>
+    <w:lvl w:ilvl="5">
+      <w:start w:val="1"/>
+      <w:numFmt w:val="decimal"/>
+      <w:lvlText w:val="%1.%2.%3.%4.%5.%6"/>
+      <w:lvlJc w:val="left"/>
+      <w:pPr>
+        <w:ind w:left="0" w:firstLine="0"/>
+      </w:pPr>
+    </w:lvl>
+    <w:lvl w:ilvl="6">
+      <w:start w:val="1"/>
+      <w:numFmt w:val="decimal"/>
+      <w:lvlText w:val="%1.%2.%3.%4.%5.%6.%7"/>
+      <w:lvlJc w:val="left"/>
+      <w:pPr>
+        <w:ind w:left="0" w:firstLine="0"/>
+      </w:pPr>
+    </w:lvl>
+    <w:lvl w:ilvl="7">
+      <w:start w:val="1"/>
+      <w:numFmt w:val="decimal"/>
+      <w:lvlText w:val="%1.%2.%3.%4.%5.%6.%7.%8"/>
+      <w:lvlJc w:val="left"/>
+      <w:pPr>
+        <w:ind w:left="0" w:firstLine="0"/>
+      </w:pPr>
+    </w:lvl>
+    <w:lvl w:ilvl="8">
+      <w:start w:val="1"/>
+      <w:numFmt w:val="decimal"/>
+      <w:lvlText w:val="%1.%2.%3.%4.%5.%6.%7.%8.%9"/>
+      <w:lvlJc w:val="left"/>
+      <w:pPr>
+        <w:ind w:left="0" w:firstLine="0"/>
+      </w:pPr>
+    </w:lvl>
+  </w:abstractNum>
+  <w:abstractNum w:abstractNumId="4" w15:restartNumberingAfterBreak="0">
     <w:nsid w:val="37BC58D8"/>
     <w:multiLevelType w:val="hybridMultilevel"/>
     <w:tmpl w:val="5DBEC292"/>
@@ -1938,7 +3948,346 @@
       </w:rPr>
     </w:lvl>
   </w:abstractNum>
-  <w:abstractNum w:abstractNumId="2" w15:restartNumberingAfterBreak="0">
+  <w:abstractNum w:abstractNumId="5" w15:restartNumberingAfterBreak="0">
+    <w:nsid w:val="58521929"/>
+    <w:multiLevelType w:val="hybridMultilevel"/>
+    <w:tmpl w:val="011AA032"/>
+    <w:lvl w:ilvl="0" w:tplc="8A8A59BC">
+      <w:start w:val="3"/>
+      <w:numFmt w:val="bullet"/>
+      <w:lvlText w:val="-"/>
+      <w:lvlJc w:val="left"/>
+      <w:pPr>
+        <w:ind w:left="720" w:hanging="360"/>
+      </w:pPr>
+      <w:rPr>
+        <w:rFonts w:ascii="Calibri" w:eastAsiaTheme="minorHAnsi" w:hAnsi="Calibri" w:cs="Calibri" w:hint="default"/>
+      </w:rPr>
+    </w:lvl>
+    <w:lvl w:ilvl="1" w:tplc="04090003" w:tentative="1">
+      <w:start w:val="1"/>
+      <w:numFmt w:val="bullet"/>
+      <w:lvlText w:val="o"/>
+      <w:lvlJc w:val="left"/>
+      <w:pPr>
+        <w:ind w:left="1440" w:hanging="360"/>
+      </w:pPr>
+      <w:rPr>
+        <w:rFonts w:ascii="Courier New" w:hAnsi="Courier New" w:cs="Courier New" w:hint="default"/>
+      </w:rPr>
+    </w:lvl>
+    <w:lvl w:ilvl="2" w:tplc="04090005" w:tentative="1">
+      <w:start w:val="1"/>
+      <w:numFmt w:val="bullet"/>
+      <w:lvlText w:val=""/>
+      <w:lvlJc w:val="left"/>
+      <w:pPr>
+        <w:ind w:left="2160" w:hanging="360"/>
+      </w:pPr>
+      <w:rPr>
+        <w:rFonts w:ascii="Wingdings" w:hAnsi="Wingdings" w:hint="default"/>
+      </w:rPr>
+    </w:lvl>
+    <w:lvl w:ilvl="3" w:tplc="04090001" w:tentative="1">
+      <w:start w:val="1"/>
+      <w:numFmt w:val="bullet"/>
+      <w:lvlText w:val=""/>
+      <w:lvlJc w:val="left"/>
+      <w:pPr>
+        <w:ind w:left="2880" w:hanging="360"/>
+      </w:pPr>
+      <w:rPr>
+        <w:rFonts w:ascii="Symbol" w:hAnsi="Symbol" w:hint="default"/>
+      </w:rPr>
+    </w:lvl>
+    <w:lvl w:ilvl="4" w:tplc="04090003" w:tentative="1">
+      <w:start w:val="1"/>
+      <w:numFmt w:val="bullet"/>
+      <w:lvlText w:val="o"/>
+      <w:lvlJc w:val="left"/>
+      <w:pPr>
+        <w:ind w:left="3600" w:hanging="360"/>
+      </w:pPr>
+      <w:rPr>
+        <w:rFonts w:ascii="Courier New" w:hAnsi="Courier New" w:cs="Courier New" w:hint="default"/>
+      </w:rPr>
+    </w:lvl>
+    <w:lvl w:ilvl="5" w:tplc="04090005" w:tentative="1">
+      <w:start w:val="1"/>
+      <w:numFmt w:val="bullet"/>
+      <w:lvlText w:val=""/>
+      <w:lvlJc w:val="left"/>
+      <w:pPr>
+        <w:ind w:left="4320" w:hanging="360"/>
+      </w:pPr>
+      <w:rPr>
+        <w:rFonts w:ascii="Wingdings" w:hAnsi="Wingdings" w:hint="default"/>
+      </w:rPr>
+    </w:lvl>
+    <w:lvl w:ilvl="6" w:tplc="04090001" w:tentative="1">
+      <w:start w:val="1"/>
+      <w:numFmt w:val="bullet"/>
+      <w:lvlText w:val=""/>
+      <w:lvlJc w:val="left"/>
+      <w:pPr>
+        <w:ind w:left="5040" w:hanging="360"/>
+      </w:pPr>
+      <w:rPr>
+        <w:rFonts w:ascii="Symbol" w:hAnsi="Symbol" w:hint="default"/>
+      </w:rPr>
+    </w:lvl>
+    <w:lvl w:ilvl="7" w:tplc="04090003" w:tentative="1">
+      <w:start w:val="1"/>
+      <w:numFmt w:val="bullet"/>
+      <w:lvlText w:val="o"/>
+      <w:lvlJc w:val="left"/>
+      <w:pPr>
+        <w:ind w:left="5760" w:hanging="360"/>
+      </w:pPr>
+      <w:rPr>
+        <w:rFonts w:ascii="Courier New" w:hAnsi="Courier New" w:cs="Courier New" w:hint="default"/>
+      </w:rPr>
+    </w:lvl>
+    <w:lvl w:ilvl="8" w:tplc="04090005" w:tentative="1">
+      <w:start w:val="1"/>
+      <w:numFmt w:val="bullet"/>
+      <w:lvlText w:val=""/>
+      <w:lvlJc w:val="left"/>
+      <w:pPr>
+        <w:ind w:left="6480" w:hanging="360"/>
+      </w:pPr>
+      <w:rPr>
+        <w:rFonts w:ascii="Wingdings" w:hAnsi="Wingdings" w:hint="default"/>
+      </w:rPr>
+    </w:lvl>
+  </w:abstractNum>
+  <w:abstractNum w:abstractNumId="6" w15:restartNumberingAfterBreak="0">
+    <w:nsid w:val="58BD043A"/>
+    <w:multiLevelType w:val="hybridMultilevel"/>
+    <w:tmpl w:val="BC4A093A"/>
+    <w:lvl w:ilvl="0" w:tplc="0CECF68A">
+      <w:start w:val="1"/>
+      <w:numFmt w:val="bullet"/>
+      <w:lvlText w:val=""/>
+      <w:lvlJc w:val="left"/>
+      <w:pPr>
+        <w:ind w:left="1080" w:hanging="360"/>
+      </w:pPr>
+      <w:rPr>
+        <w:rFonts w:ascii="Symbol" w:eastAsiaTheme="minorHAnsi" w:hAnsi="Symbol" w:cstheme="minorBidi" w:hint="default"/>
+      </w:rPr>
+    </w:lvl>
+    <w:lvl w:ilvl="1" w:tplc="04090003" w:tentative="1">
+      <w:start w:val="1"/>
+      <w:numFmt w:val="bullet"/>
+      <w:lvlText w:val="o"/>
+      <w:lvlJc w:val="left"/>
+      <w:pPr>
+        <w:ind w:left="1800" w:hanging="360"/>
+      </w:pPr>
+      <w:rPr>
+        <w:rFonts w:ascii="Courier New" w:hAnsi="Courier New" w:cs="Courier New" w:hint="default"/>
+      </w:rPr>
+    </w:lvl>
+    <w:lvl w:ilvl="2" w:tplc="04090005" w:tentative="1">
+      <w:start w:val="1"/>
+      <w:numFmt w:val="bullet"/>
+      <w:lvlText w:val=""/>
+      <w:lvlJc w:val="left"/>
+      <w:pPr>
+        <w:ind w:left="2520" w:hanging="360"/>
+      </w:pPr>
+      <w:rPr>
+        <w:rFonts w:ascii="Wingdings" w:hAnsi="Wingdings" w:hint="default"/>
+      </w:rPr>
+    </w:lvl>
+    <w:lvl w:ilvl="3" w:tplc="04090001" w:tentative="1">
+      <w:start w:val="1"/>
+      <w:numFmt w:val="bullet"/>
+      <w:lvlText w:val=""/>
+      <w:lvlJc w:val="left"/>
+      <w:pPr>
+        <w:ind w:left="3240" w:hanging="360"/>
+      </w:pPr>
+      <w:rPr>
+        <w:rFonts w:ascii="Symbol" w:hAnsi="Symbol" w:hint="default"/>
+      </w:rPr>
+    </w:lvl>
+    <w:lvl w:ilvl="4" w:tplc="04090003" w:tentative="1">
+      <w:start w:val="1"/>
+      <w:numFmt w:val="bullet"/>
+      <w:lvlText w:val="o"/>
+      <w:lvlJc w:val="left"/>
+      <w:pPr>
+        <w:ind w:left="3960" w:hanging="360"/>
+      </w:pPr>
+      <w:rPr>
+        <w:rFonts w:ascii="Courier New" w:hAnsi="Courier New" w:cs="Courier New" w:hint="default"/>
+      </w:rPr>
+    </w:lvl>
+    <w:lvl w:ilvl="5" w:tplc="04090005" w:tentative="1">
+      <w:start w:val="1"/>
+      <w:numFmt w:val="bullet"/>
+      <w:lvlText w:val=""/>
+      <w:lvlJc w:val="left"/>
+      <w:pPr>
+        <w:ind w:left="4680" w:hanging="360"/>
+      </w:pPr>
+      <w:rPr>
+        <w:rFonts w:ascii="Wingdings" w:hAnsi="Wingdings" w:hint="default"/>
+      </w:rPr>
+    </w:lvl>
+    <w:lvl w:ilvl="6" w:tplc="04090001" w:tentative="1">
+      <w:start w:val="1"/>
+      <w:numFmt w:val="bullet"/>
+      <w:lvlText w:val=""/>
+      <w:lvlJc w:val="left"/>
+      <w:pPr>
+        <w:ind w:left="5400" w:hanging="360"/>
+      </w:pPr>
+      <w:rPr>
+        <w:rFonts w:ascii="Symbol" w:hAnsi="Symbol" w:hint="default"/>
+      </w:rPr>
+    </w:lvl>
+    <w:lvl w:ilvl="7" w:tplc="04090003" w:tentative="1">
+      <w:start w:val="1"/>
+      <w:numFmt w:val="bullet"/>
+      <w:lvlText w:val="o"/>
+      <w:lvlJc w:val="left"/>
+      <w:pPr>
+        <w:ind w:left="6120" w:hanging="360"/>
+      </w:pPr>
+      <w:rPr>
+        <w:rFonts w:ascii="Courier New" w:hAnsi="Courier New" w:cs="Courier New" w:hint="default"/>
+      </w:rPr>
+    </w:lvl>
+    <w:lvl w:ilvl="8" w:tplc="04090005" w:tentative="1">
+      <w:start w:val="1"/>
+      <w:numFmt w:val="bullet"/>
+      <w:lvlText w:val=""/>
+      <w:lvlJc w:val="left"/>
+      <w:pPr>
+        <w:ind w:left="6840" w:hanging="360"/>
+      </w:pPr>
+      <w:rPr>
+        <w:rFonts w:ascii="Wingdings" w:hAnsi="Wingdings" w:hint="default"/>
+      </w:rPr>
+    </w:lvl>
+  </w:abstractNum>
+  <w:abstractNum w:abstractNumId="7" w15:restartNumberingAfterBreak="0">
+    <w:nsid w:val="686D589B"/>
+    <w:multiLevelType w:val="multilevel"/>
+    <w:tmpl w:val="D2D6DD3A"/>
+    <w:lvl w:ilvl="0">
+      <w:start w:val="1"/>
+      <w:numFmt w:val="bullet"/>
+      <w:lvlText w:val="➢"/>
+      <w:lvlJc w:val="left"/>
+      <w:pPr>
+        <w:ind w:left="1800" w:hanging="360"/>
+      </w:pPr>
+      <w:rPr>
+        <w:rFonts w:ascii="Noto Sans Symbols" w:eastAsia="Noto Sans Symbols" w:hAnsi="Noto Sans Symbols" w:cs="Noto Sans Symbols"/>
+      </w:rPr>
+    </w:lvl>
+    <w:lvl w:ilvl="1">
+      <w:start w:val="1"/>
+      <w:numFmt w:val="bullet"/>
+      <w:lvlText w:val="o"/>
+      <w:lvlJc w:val="left"/>
+      <w:pPr>
+        <w:ind w:left="2520" w:hanging="360"/>
+      </w:pPr>
+      <w:rPr>
+        <w:rFonts w:ascii="Courier New" w:eastAsia="Courier New" w:hAnsi="Courier New" w:cs="Courier New"/>
+      </w:rPr>
+    </w:lvl>
+    <w:lvl w:ilvl="2">
+      <w:start w:val="1"/>
+      <w:numFmt w:val="bullet"/>
+      <w:lvlText w:val="▪"/>
+      <w:lvlJc w:val="left"/>
+      <w:pPr>
+        <w:ind w:left="3240" w:hanging="360"/>
+      </w:pPr>
+      <w:rPr>
+        <w:rFonts w:ascii="Noto Sans Symbols" w:eastAsia="Noto Sans Symbols" w:hAnsi="Noto Sans Symbols" w:cs="Noto Sans Symbols"/>
+      </w:rPr>
+    </w:lvl>
+    <w:lvl w:ilvl="3">
+      <w:start w:val="1"/>
+      <w:numFmt w:val="bullet"/>
+      <w:lvlText w:val="●"/>
+      <w:lvlJc w:val="left"/>
+      <w:pPr>
+        <w:ind w:left="3960" w:hanging="360"/>
+      </w:pPr>
+      <w:rPr>
+        <w:rFonts w:ascii="Noto Sans Symbols" w:eastAsia="Noto Sans Symbols" w:hAnsi="Noto Sans Symbols" w:cs="Noto Sans Symbols"/>
+      </w:rPr>
+    </w:lvl>
+    <w:lvl w:ilvl="4">
+      <w:start w:val="1"/>
+      <w:numFmt w:val="bullet"/>
+      <w:lvlText w:val="o"/>
+      <w:lvlJc w:val="left"/>
+      <w:pPr>
+        <w:ind w:left="4680" w:hanging="360"/>
+      </w:pPr>
+      <w:rPr>
+        <w:rFonts w:ascii="Courier New" w:eastAsia="Courier New" w:hAnsi="Courier New" w:cs="Courier New"/>
+      </w:rPr>
+    </w:lvl>
+    <w:lvl w:ilvl="5">
+      <w:start w:val="1"/>
+      <w:numFmt w:val="bullet"/>
+      <w:lvlText w:val="▪"/>
+      <w:lvlJc w:val="left"/>
+      <w:pPr>
+        <w:ind w:left="5400" w:hanging="360"/>
+      </w:pPr>
+      <w:rPr>
+        <w:rFonts w:ascii="Noto Sans Symbols" w:eastAsia="Noto Sans Symbols" w:hAnsi="Noto Sans Symbols" w:cs="Noto Sans Symbols"/>
+      </w:rPr>
+    </w:lvl>
+    <w:lvl w:ilvl="6">
+      <w:start w:val="1"/>
+      <w:numFmt w:val="bullet"/>
+      <w:lvlText w:val="●"/>
+      <w:lvlJc w:val="left"/>
+      <w:pPr>
+        <w:ind w:left="6120" w:hanging="360"/>
+      </w:pPr>
+      <w:rPr>
+        <w:rFonts w:ascii="Noto Sans Symbols" w:eastAsia="Noto Sans Symbols" w:hAnsi="Noto Sans Symbols" w:cs="Noto Sans Symbols"/>
+      </w:rPr>
+    </w:lvl>
+    <w:lvl w:ilvl="7">
+      <w:start w:val="1"/>
+      <w:numFmt w:val="bullet"/>
+      <w:lvlText w:val="o"/>
+      <w:lvlJc w:val="left"/>
+      <w:pPr>
+        <w:ind w:left="6840" w:hanging="360"/>
+      </w:pPr>
+      <w:rPr>
+        <w:rFonts w:ascii="Courier New" w:eastAsia="Courier New" w:hAnsi="Courier New" w:cs="Courier New"/>
+      </w:rPr>
+    </w:lvl>
+    <w:lvl w:ilvl="8">
+      <w:start w:val="1"/>
+      <w:numFmt w:val="bullet"/>
+      <w:lvlText w:val="▪"/>
+      <w:lvlJc w:val="left"/>
+      <w:pPr>
+        <w:ind w:left="7560" w:hanging="360"/>
+      </w:pPr>
+      <w:rPr>
+        <w:rFonts w:ascii="Noto Sans Symbols" w:eastAsia="Noto Sans Symbols" w:hAnsi="Noto Sans Symbols" w:cs="Noto Sans Symbols"/>
+      </w:rPr>
+    </w:lvl>
+  </w:abstractNum>
+  <w:abstractNum w:abstractNumId="8" w15:restartNumberingAfterBreak="0">
     <w:nsid w:val="7A765EFA"/>
     <w:multiLevelType w:val="multilevel"/>
     <w:tmpl w:val="65A28B1C"/>
@@ -1948,7 +4297,7 @@
       <w:lvlText w:val="%1."/>
       <w:lvlJc w:val="left"/>
       <w:pPr>
-        <w:ind w:left="720" w:hanging="360"/>
+        <w:ind w:left="540" w:hanging="360"/>
       </w:pPr>
       <w:rPr>
         <w:rFonts w:hint="default"/>
@@ -2060,13 +4409,49 @@
     </w:lvl>
   </w:abstractNum>
   <w:num w:numId="1">
-    <w:abstractNumId w:val="2"/>
+    <w:abstractNumId w:val="8"/>
   </w:num>
   <w:num w:numId="2">
     <w:abstractNumId w:val="0"/>
   </w:num>
   <w:num w:numId="3">
+    <w:abstractNumId w:val="4"/>
+  </w:num>
+  <w:num w:numId="4">
     <w:abstractNumId w:val="1"/>
+  </w:num>
+  <w:num w:numId="5">
+    <w:abstractNumId w:val="6"/>
+  </w:num>
+  <w:num w:numId="6">
+    <w:abstractNumId w:val="2"/>
+    <w:lvlOverride w:ilvl="0"/>
+    <w:lvlOverride w:ilvl="1"/>
+    <w:lvlOverride w:ilvl="2"/>
+    <w:lvlOverride w:ilvl="3"/>
+    <w:lvlOverride w:ilvl="4"/>
+    <w:lvlOverride w:ilvl="5"/>
+    <w:lvlOverride w:ilvl="6"/>
+    <w:lvlOverride w:ilvl="7"/>
+    <w:lvlOverride w:ilvl="8"/>
+  </w:num>
+  <w:num w:numId="7">
+    <w:abstractNumId w:val="7"/>
+    <w:lvlOverride w:ilvl="0"/>
+    <w:lvlOverride w:ilvl="1"/>
+    <w:lvlOverride w:ilvl="2"/>
+    <w:lvlOverride w:ilvl="3"/>
+    <w:lvlOverride w:ilvl="4"/>
+    <w:lvlOverride w:ilvl="5"/>
+    <w:lvlOverride w:ilvl="6"/>
+    <w:lvlOverride w:ilvl="7"/>
+    <w:lvlOverride w:ilvl="8"/>
+  </w:num>
+  <w:num w:numId="8">
+    <w:abstractNumId w:val="3"/>
+  </w:num>
+  <w:num w:numId="9">
+    <w:abstractNumId w:val="5"/>
   </w:num>
 </w:numbering>
 </file>
@@ -2091,7 +4476,7 @@
   <w:latentStyles w:defLockedState="0" w:defUIPriority="99" w:defSemiHidden="0" w:defUnhideWhenUsed="0" w:defQFormat="0" w:count="375">
     <w:lsdException w:name="Normal" w:uiPriority="0" w:qFormat="1"/>
     <w:lsdException w:name="heading 1" w:uiPriority="9" w:qFormat="1"/>
-    <w:lsdException w:name="heading 2" w:semiHidden="1" w:uiPriority="9" w:unhideWhenUsed="1" w:qFormat="1"/>
+    <w:lsdException w:name="heading 2" w:semiHidden="1" w:uiPriority="0" w:unhideWhenUsed="1" w:qFormat="1"/>
     <w:lsdException w:name="heading 3" w:semiHidden="1" w:uiPriority="9" w:unhideWhenUsed="1" w:qFormat="1"/>
     <w:lsdException w:name="heading 4" w:semiHidden="1" w:uiPriority="9" w:unhideWhenUsed="1" w:qFormat="1"/>
     <w:lsdException w:name="heading 5" w:semiHidden="1" w:uiPriority="9" w:unhideWhenUsed="1" w:qFormat="1"/>
@@ -2469,6 +4854,30 @@
     <w:name w:val="Normal"/>
     <w:qFormat/>
   </w:style>
+  <w:style w:type="paragraph" w:styleId="Heading2">
+    <w:name w:val="heading 2"/>
+    <w:basedOn w:val="Normal"/>
+    <w:next w:val="Normal"/>
+    <w:link w:val="Heading2Char"/>
+    <w:unhideWhenUsed/>
+    <w:qFormat/>
+    <w:rsid w:val="00FE456E"/>
+    <w:pPr>
+      <w:keepNext/>
+      <w:widowControl w:val="0"/>
+      <w:spacing w:before="120" w:after="60" w:line="240" w:lineRule="auto"/>
+      <w:ind w:left="720" w:hanging="720"/>
+      <w:outlineLvl w:val="1"/>
+    </w:pPr>
+    <w:rPr>
+      <w:rFonts w:ascii="Arial" w:eastAsia="Arial" w:hAnsi="Arial" w:cs="Arial"/>
+      <w:b/>
+      <w:color w:val="000000"/>
+      <w:sz w:val="20"/>
+      <w:szCs w:val="20"/>
+      <w:lang w:eastAsia="en-CA"/>
+    </w:rPr>
+  </w:style>
   <w:style w:type="character" w:default="1" w:styleId="DefaultParagraphFont">
     <w:name w:val="Default Paragraph Font"/>
     <w:uiPriority w:val="1"/>
@@ -2550,6 +4959,20 @@
     <w:link w:val="Footer"/>
     <w:uiPriority w:val="99"/>
     <w:rsid w:val="0068626E"/>
+  </w:style>
+  <w:style w:type="character" w:customStyle="1" w:styleId="Heading2Char">
+    <w:name w:val="Heading 2 Char"/>
+    <w:basedOn w:val="DefaultParagraphFont"/>
+    <w:link w:val="Heading2"/>
+    <w:rsid w:val="00FE456E"/>
+    <w:rPr>
+      <w:rFonts w:ascii="Arial" w:eastAsia="Arial" w:hAnsi="Arial" w:cs="Arial"/>
+      <w:b/>
+      <w:color w:val="000000"/>
+      <w:sz w:val="20"/>
+      <w:szCs w:val="20"/>
+      <w:lang w:eastAsia="en-CA"/>
+    </w:rPr>
   </w:style>
 </w:styles>
 </file>

</xml_diff>

<commit_message>
Removed the files throwing error, have to generate new files on the future completion of the classes.
</commit_message>
<xml_diff>
--- a/Documents/Architecture-Design.docx
+++ b/Documents/Architecture-Design.docx
@@ -201,8 +201,6 @@
           <w:szCs w:val="24"/>
         </w:rPr>
       </w:pPr>
-      <w:bookmarkStart w:id="0" w:name="_GoBack"/>
-      <w:bookmarkEnd w:id="0"/>
     </w:p>
     <w:p>
       <w:pPr>
@@ -1054,37 +1052,7 @@
         <w:rPr>
           <w:rFonts w:ascii="Calibri" w:eastAsia="Calibri" w:hAnsi="Calibri" w:cs="Calibri"/>
         </w:rPr>
-        <w:t>f</w:t>
-      </w:r>
-      <w:r>
-        <w:rPr>
-          <w:rFonts w:ascii="Calibri" w:eastAsia="Calibri" w:hAnsi="Calibri" w:cs="Calibri"/>
-        </w:rPr>
-        <w:t xml:space="preserve">ollowing </w:t>
-      </w:r>
-      <w:r>
-        <w:rPr>
-          <w:rFonts w:ascii="Calibri" w:eastAsia="Calibri" w:hAnsi="Calibri" w:cs="Calibri"/>
-        </w:rPr>
-        <w:t>of</w:t>
-      </w:r>
-      <w:r>
-        <w:rPr>
-          <w:rFonts w:ascii="Calibri" w:eastAsia="Calibri" w:hAnsi="Calibri" w:cs="Calibri"/>
-        </w:rPr>
-        <w:t xml:space="preserve"> MVC design pattern for implementing user interfaces on computers. It divides a given application into three interconnected parts. This is done to separate internal representations of information from the </w:t>
-      </w:r>
-      <w:r>
-        <w:rPr>
-          <w:rFonts w:ascii="Calibri" w:eastAsia="Calibri" w:hAnsi="Calibri" w:cs="Calibri"/>
-        </w:rPr>
-        <w:t>way’s</w:t>
-      </w:r>
-      <w:r>
-        <w:rPr>
-          <w:rFonts w:ascii="Calibri" w:eastAsia="Calibri" w:hAnsi="Calibri" w:cs="Calibri"/>
-        </w:rPr>
-        <w:t xml:space="preserve"> information is presented to, and accepted from, the user. The MVC design pattern decouples these major components allowing for efficient code reuse and parallel development</w:t>
+        <w:t>following of MVC design pattern for implementing user interfaces on computers. It divides a given application into three interconnected parts. This is done to separate internal representations of information from the way’s information is presented to, and accepted from, the user. The MVC design pattern decouples these major components allowing for efficient code reuse and parallel development</w:t>
       </w:r>
     </w:p>
     <w:p>
@@ -2863,22 +2831,22 @@
     </w:p>
     <w:tbl>
       <w:tblPr>
-        <w:tblW w:w="10632" w:type="dxa"/>
+        <w:tblW w:w="10682" w:type="dxa"/>
         <w:tblInd w:w="-643" w:type="dxa"/>
         <w:tblLayout w:type="fixed"/>
         <w:tblLook w:val="0400" w:firstRow="0" w:lastRow="0" w:firstColumn="0" w:lastColumn="0" w:noHBand="0" w:noVBand="1"/>
       </w:tblPr>
       <w:tblGrid>
-        <w:gridCol w:w="2797"/>
-        <w:gridCol w:w="7835"/>
+        <w:gridCol w:w="2810"/>
+        <w:gridCol w:w="7872"/>
       </w:tblGrid>
       <w:tr>
         <w:trPr>
-          <w:trHeight w:val="120"/>
+          <w:trHeight w:val="123"/>
         </w:trPr>
         <w:tc>
           <w:tcPr>
-            <w:tcW w:w="2797" w:type="dxa"/>
+            <w:tcW w:w="2810" w:type="dxa"/>
             <w:tcBorders>
               <w:top w:val="single" w:sz="6" w:space="0" w:color="DFE2E5"/>
               <w:left w:val="single" w:sz="6" w:space="0" w:color="DFE2E5"/>
@@ -2919,7 +2887,7 @@
         </w:tc>
         <w:tc>
           <w:tcPr>
-            <w:tcW w:w="7835" w:type="dxa"/>
+            <w:tcW w:w="7872" w:type="dxa"/>
             <w:tcBorders>
               <w:top w:val="single" w:sz="6" w:space="0" w:color="DFE2E5"/>
               <w:left w:val="single" w:sz="6" w:space="0" w:color="DFE2E5"/>
@@ -2961,11 +2929,11 @@
       </w:tr>
       <w:tr>
         <w:trPr>
-          <w:trHeight w:val="120"/>
+          <w:trHeight w:val="123"/>
         </w:trPr>
         <w:tc>
           <w:tcPr>
-            <w:tcW w:w="2797" w:type="dxa"/>
+            <w:tcW w:w="2810" w:type="dxa"/>
             <w:tcBorders>
               <w:top w:val="single" w:sz="6" w:space="0" w:color="DFE2E5"/>
               <w:left w:val="single" w:sz="6" w:space="0" w:color="DFE2E5"/>
@@ -3003,7 +2971,7 @@
         </w:tc>
         <w:tc>
           <w:tcPr>
-            <w:tcW w:w="7835" w:type="dxa"/>
+            <w:tcW w:w="7872" w:type="dxa"/>
             <w:tcBorders>
               <w:top w:val="single" w:sz="6" w:space="0" w:color="DFE2E5"/>
               <w:left w:val="single" w:sz="6" w:space="0" w:color="DFE2E5"/>
@@ -3042,11 +3010,11 @@
       </w:tr>
       <w:tr>
         <w:trPr>
-          <w:trHeight w:val="120"/>
+          <w:trHeight w:val="123"/>
         </w:trPr>
         <w:tc>
           <w:tcPr>
-            <w:tcW w:w="2797" w:type="dxa"/>
+            <w:tcW w:w="2810" w:type="dxa"/>
             <w:tcBorders>
               <w:top w:val="single" w:sz="6" w:space="0" w:color="DFE2E5"/>
               <w:left w:val="single" w:sz="6" w:space="0" w:color="DFE2E5"/>
@@ -3084,7 +3052,7 @@
         </w:tc>
         <w:tc>
           <w:tcPr>
-            <w:tcW w:w="7835" w:type="dxa"/>
+            <w:tcW w:w="7872" w:type="dxa"/>
             <w:tcBorders>
               <w:top w:val="single" w:sz="6" w:space="0" w:color="DFE2E5"/>
               <w:left w:val="single" w:sz="6" w:space="0" w:color="DFE2E5"/>
@@ -3123,11 +3091,11 @@
       </w:tr>
       <w:tr>
         <w:trPr>
-          <w:trHeight w:val="120"/>
+          <w:trHeight w:val="123"/>
         </w:trPr>
         <w:tc>
           <w:tcPr>
-            <w:tcW w:w="2797" w:type="dxa"/>
+            <w:tcW w:w="2810" w:type="dxa"/>
             <w:tcBorders>
               <w:top w:val="single" w:sz="6" w:space="0" w:color="DFE2E5"/>
               <w:left w:val="single" w:sz="6" w:space="0" w:color="DFE2E5"/>
@@ -3159,13 +3127,13 @@
                 <w:sz w:val="18"/>
                 <w:szCs w:val="18"/>
               </w:rPr>
-              <w:t>Swing</w:t>
+              <w:t>JavaFX</w:t>
             </w:r>
           </w:p>
         </w:tc>
         <w:tc>
           <w:tcPr>
-            <w:tcW w:w="7835" w:type="dxa"/>
+            <w:tcW w:w="7872" w:type="dxa"/>
             <w:tcBorders>
               <w:top w:val="single" w:sz="6" w:space="0" w:color="DFE2E5"/>
               <w:left w:val="single" w:sz="6" w:space="0" w:color="DFE2E5"/>
@@ -3204,92 +3172,11 @@
       </w:tr>
       <w:tr>
         <w:trPr>
-          <w:trHeight w:val="120"/>
+          <w:trHeight w:val="18"/>
         </w:trPr>
         <w:tc>
           <w:tcPr>
-            <w:tcW w:w="2797" w:type="dxa"/>
-            <w:tcBorders>
-              <w:top w:val="single" w:sz="6" w:space="0" w:color="DFE2E5"/>
-              <w:left w:val="single" w:sz="6" w:space="0" w:color="DFE2E5"/>
-              <w:bottom w:val="single" w:sz="6" w:space="0" w:color="DFE2E5"/>
-              <w:right w:val="single" w:sz="6" w:space="0" w:color="DFE2E5"/>
-            </w:tcBorders>
-            <w:shd w:val="clear" w:color="auto" w:fill="FFFFFF"/>
-            <w:tcMar>
-              <w:top w:w="90" w:type="dxa"/>
-              <w:left w:w="195" w:type="dxa"/>
-              <w:bottom w:w="90" w:type="dxa"/>
-              <w:right w:w="195" w:type="dxa"/>
-            </w:tcMar>
-            <w:vAlign w:val="center"/>
-          </w:tcPr>
-          <w:p>
-            <w:pPr>
-              <w:rPr>
-                <w:rFonts w:ascii="Calibri" w:eastAsia="Calibri" w:hAnsi="Calibri" w:cs="Calibri"/>
-                <w:color w:val="24292E"/>
-                <w:sz w:val="18"/>
-                <w:szCs w:val="18"/>
-              </w:rPr>
-            </w:pPr>
-            <w:r>
-              <w:rPr>
-                <w:rFonts w:ascii="Calibri" w:eastAsia="Calibri" w:hAnsi="Calibri" w:cs="Calibri"/>
-                <w:color w:val="24292E"/>
-                <w:sz w:val="18"/>
-                <w:szCs w:val="18"/>
-              </w:rPr>
-              <w:t xml:space="preserve">FXML Editor </w:t>
-            </w:r>
-          </w:p>
-        </w:tc>
-        <w:tc>
-          <w:tcPr>
-            <w:tcW w:w="7835" w:type="dxa"/>
-            <w:tcBorders>
-              <w:top w:val="single" w:sz="6" w:space="0" w:color="DFE2E5"/>
-              <w:left w:val="single" w:sz="6" w:space="0" w:color="DFE2E5"/>
-              <w:bottom w:val="single" w:sz="6" w:space="0" w:color="DFE2E5"/>
-              <w:right w:val="single" w:sz="6" w:space="0" w:color="DFE2E5"/>
-            </w:tcBorders>
-            <w:shd w:val="clear" w:color="auto" w:fill="FFFFFF"/>
-            <w:tcMar>
-              <w:top w:w="90" w:type="dxa"/>
-              <w:left w:w="195" w:type="dxa"/>
-              <w:bottom w:w="90" w:type="dxa"/>
-              <w:right w:w="195" w:type="dxa"/>
-            </w:tcMar>
-            <w:vAlign w:val="center"/>
-          </w:tcPr>
-          <w:p>
-            <w:pPr>
-              <w:rPr>
-                <w:rFonts w:ascii="Calibri" w:eastAsia="Calibri" w:hAnsi="Calibri" w:cs="Calibri"/>
-                <w:color w:val="24292E"/>
-                <w:sz w:val="18"/>
-                <w:szCs w:val="18"/>
-              </w:rPr>
-            </w:pPr>
-            <w:r>
-              <w:rPr>
-                <w:rFonts w:ascii="Calibri" w:eastAsia="Calibri" w:hAnsi="Calibri" w:cs="Calibri"/>
-                <w:color w:val="24292E"/>
-                <w:sz w:val="18"/>
-                <w:szCs w:val="18"/>
-              </w:rPr>
-              <w:t>To generate the UI components for the Risk Game</w:t>
-            </w:r>
-          </w:p>
-        </w:tc>
-      </w:tr>
-      <w:tr>
-        <w:trPr>
-          <w:trHeight w:val="120"/>
-        </w:trPr>
-        <w:tc>
-          <w:tcPr>
-            <w:tcW w:w="2797" w:type="dxa"/>
+            <w:tcW w:w="2810" w:type="dxa"/>
             <w:tcBorders>
               <w:top w:val="single" w:sz="6" w:space="0" w:color="DFE2E5"/>
               <w:left w:val="single" w:sz="6" w:space="0" w:color="DFE2E5"/>
@@ -3327,7 +3214,7 @@
         </w:tc>
         <w:tc>
           <w:tcPr>
-            <w:tcW w:w="7835" w:type="dxa"/>
+            <w:tcW w:w="7872" w:type="dxa"/>
             <w:tcBorders>
               <w:top w:val="single" w:sz="6" w:space="0" w:color="DFE2E5"/>
               <w:left w:val="single" w:sz="6" w:space="0" w:color="DFE2E5"/>
@@ -3369,6 +3256,8 @@
       <w:pPr>
         <w:ind w:left="360"/>
       </w:pPr>
+      <w:bookmarkStart w:id="0" w:name="_GoBack"/>
+      <w:bookmarkEnd w:id="0"/>
     </w:p>
     <w:sectPr>
       <w:pgSz w:w="12240" w:h="15840"/>
@@ -4425,27 +4314,9 @@
   </w:num>
   <w:num w:numId="6">
     <w:abstractNumId w:val="2"/>
-    <w:lvlOverride w:ilvl="0"/>
-    <w:lvlOverride w:ilvl="1"/>
-    <w:lvlOverride w:ilvl="2"/>
-    <w:lvlOverride w:ilvl="3"/>
-    <w:lvlOverride w:ilvl="4"/>
-    <w:lvlOverride w:ilvl="5"/>
-    <w:lvlOverride w:ilvl="6"/>
-    <w:lvlOverride w:ilvl="7"/>
-    <w:lvlOverride w:ilvl="8"/>
   </w:num>
   <w:num w:numId="7">
     <w:abstractNumId w:val="7"/>
-    <w:lvlOverride w:ilvl="0"/>
-    <w:lvlOverride w:ilvl="1"/>
-    <w:lvlOverride w:ilvl="2"/>
-    <w:lvlOverride w:ilvl="3"/>
-    <w:lvlOverride w:ilvl="4"/>
-    <w:lvlOverride w:ilvl="5"/>
-    <w:lvlOverride w:ilvl="6"/>
-    <w:lvlOverride w:ilvl="7"/>
-    <w:lvlOverride w:ilvl="8"/>
   </w:num>
   <w:num w:numId="8">
     <w:abstractNumId w:val="3"/>

</xml_diff>